<commit_message>
Se actualiza Documento de Vision
</commit_message>
<xml_diff>
--- a/Software2/Documento de VisiónV2 (1).docx
+++ b/Software2/Documento de VisiónV2 (1).docx
@@ -366,8 +366,6 @@
         <w:spacing w:line="276" w:lineRule="auto"/>
         <w:jc w:val="right"/>
       </w:pPr>
-      <w:bookmarkStart w:id="0" w:name="_GoBack"/>
-      <w:bookmarkEnd w:id="0"/>
     </w:p>
     <w:p>
       <w:pPr>
@@ -1308,7 +1306,6 @@
           <w:docPartUnique/>
         </w:docPartObj>
       </w:sdtPr>
-      <w:sdtEndPr/>
       <w:sdtContent>
         <w:p>
           <w:pPr>
@@ -1333,7 +1330,7 @@
           <w:r>
             <w:fldChar w:fldCharType="separate"/>
           </w:r>
-          <w:hyperlink w:anchor="_Toc17318807" w:history="1">
+          <w:hyperlink w:anchor="_Toc21974963" w:history="1">
             <w:r>
               <w:rPr>
                 <w:rStyle w:val="Hipervnculo"/>
@@ -1376,7 +1373,7 @@
                 <w:noProof/>
                 <w:webHidden/>
               </w:rPr>
-              <w:instrText xml:space="preserve"> PAGEREF _Toc17318807 \h </w:instrText>
+              <w:instrText xml:space="preserve"> PAGEREF _Toc21974963 \h </w:instrText>
             </w:r>
             <w:r>
               <w:rPr>
@@ -1421,7 +1418,7 @@
               <w:szCs w:val="22"/>
             </w:rPr>
           </w:pPr>
-          <w:hyperlink w:anchor="_Toc17318808" w:history="1">
+          <w:hyperlink w:anchor="_Toc21974964" w:history="1">
             <w:r>
               <w:rPr>
                 <w:rStyle w:val="Hipervnculo"/>
@@ -1464,7 +1461,7 @@
                 <w:noProof/>
                 <w:webHidden/>
               </w:rPr>
-              <w:instrText xml:space="preserve"> PAGEREF _Toc17318808 \h </w:instrText>
+              <w:instrText xml:space="preserve"> PAGEREF _Toc21974964 \h </w:instrText>
             </w:r>
             <w:r>
               <w:rPr>
@@ -1509,7 +1506,7 @@
               <w:szCs w:val="22"/>
             </w:rPr>
           </w:pPr>
-          <w:hyperlink w:anchor="_Toc17318809" w:history="1">
+          <w:hyperlink w:anchor="_Toc21974965" w:history="1">
             <w:r>
               <w:rPr>
                 <w:rStyle w:val="Hipervnculo"/>
@@ -1552,7 +1549,7 @@
                 <w:noProof/>
                 <w:webHidden/>
               </w:rPr>
-              <w:instrText xml:space="preserve"> PAGEREF _Toc17318809 \h </w:instrText>
+              <w:instrText xml:space="preserve"> PAGEREF _Toc21974965 \h </w:instrText>
             </w:r>
             <w:r>
               <w:rPr>
@@ -1597,7 +1594,7 @@
               <w:szCs w:val="22"/>
             </w:rPr>
           </w:pPr>
-          <w:hyperlink w:anchor="_Toc17318810" w:history="1">
+          <w:hyperlink w:anchor="_Toc21974966" w:history="1">
             <w:r>
               <w:rPr>
                 <w:rStyle w:val="Hipervnculo"/>
@@ -1640,7 +1637,7 @@
                 <w:noProof/>
                 <w:webHidden/>
               </w:rPr>
-              <w:instrText xml:space="preserve"> PAGEREF _Toc17318810 \h </w:instrText>
+              <w:instrText xml:space="preserve"> PAGEREF _Toc21974966 \h </w:instrText>
             </w:r>
             <w:r>
               <w:rPr>
@@ -1685,7 +1682,7 @@
               <w:szCs w:val="22"/>
             </w:rPr>
           </w:pPr>
-          <w:hyperlink w:anchor="_Toc17318811" w:history="1">
+          <w:hyperlink w:anchor="_Toc21974967" w:history="1">
             <w:r>
               <w:rPr>
                 <w:rStyle w:val="Hipervnculo"/>
@@ -1728,7 +1725,7 @@
                 <w:noProof/>
                 <w:webHidden/>
               </w:rPr>
-              <w:instrText xml:space="preserve"> PAGEREF _Toc17318811 \h </w:instrText>
+              <w:instrText xml:space="preserve"> PAGEREF _Toc21974967 \h </w:instrText>
             </w:r>
             <w:r>
               <w:rPr>
@@ -1773,7 +1770,7 @@
               <w:szCs w:val="22"/>
             </w:rPr>
           </w:pPr>
-          <w:hyperlink w:anchor="_Toc17318812" w:history="1">
+          <w:hyperlink w:anchor="_Toc21974968" w:history="1">
             <w:r>
               <w:rPr>
                 <w:rStyle w:val="Hipervnculo"/>
@@ -1816,7 +1813,7 @@
                 <w:noProof/>
                 <w:webHidden/>
               </w:rPr>
-              <w:instrText xml:space="preserve"> PAGEREF _Toc17318812 \h </w:instrText>
+              <w:instrText xml:space="preserve"> PAGEREF _Toc21974968 \h </w:instrText>
             </w:r>
             <w:r>
               <w:rPr>
@@ -1861,7 +1858,7 @@
               <w:szCs w:val="22"/>
             </w:rPr>
           </w:pPr>
-          <w:hyperlink w:anchor="_Toc17318813" w:history="1">
+          <w:hyperlink w:anchor="_Toc21974969" w:history="1">
             <w:r>
               <w:rPr>
                 <w:rStyle w:val="Hipervnculo"/>
@@ -1904,7 +1901,7 @@
                 <w:noProof/>
                 <w:webHidden/>
               </w:rPr>
-              <w:instrText xml:space="preserve"> PAGEREF _Toc17318813 \h </w:instrText>
+              <w:instrText xml:space="preserve"> PAGEREF _Toc21974969 \h </w:instrText>
             </w:r>
             <w:r>
               <w:rPr>
@@ -1949,7 +1946,7 @@
               <w:szCs w:val="22"/>
             </w:rPr>
           </w:pPr>
-          <w:hyperlink w:anchor="_Toc17318814" w:history="1">
+          <w:hyperlink w:anchor="_Toc21974970" w:history="1">
             <w:r>
               <w:rPr>
                 <w:rStyle w:val="Hipervnculo"/>
@@ -1992,7 +1989,7 @@
                 <w:noProof/>
                 <w:webHidden/>
               </w:rPr>
-              <w:instrText xml:space="preserve"> PAGEREF _Toc17318814 \h </w:instrText>
+              <w:instrText xml:space="preserve"> PAGEREF _Toc21974970 \h </w:instrText>
             </w:r>
             <w:r>
               <w:rPr>
@@ -2037,7 +2034,7 @@
               <w:szCs w:val="22"/>
             </w:rPr>
           </w:pPr>
-          <w:hyperlink w:anchor="_Toc17318815" w:history="1">
+          <w:hyperlink w:anchor="_Toc21974971" w:history="1">
             <w:r>
               <w:rPr>
                 <w:rStyle w:val="Hipervnculo"/>
@@ -2080,7 +2077,7 @@
                 <w:noProof/>
                 <w:webHidden/>
               </w:rPr>
-              <w:instrText xml:space="preserve"> PAGEREF _Toc17318815 \h </w:instrText>
+              <w:instrText xml:space="preserve"> PAGEREF _Toc21974971 \h </w:instrText>
             </w:r>
             <w:r>
               <w:rPr>
@@ -2125,7 +2122,7 @@
               <w:szCs w:val="22"/>
             </w:rPr>
           </w:pPr>
-          <w:hyperlink w:anchor="_Toc17318816" w:history="1">
+          <w:hyperlink w:anchor="_Toc21974972" w:history="1">
             <w:r>
               <w:rPr>
                 <w:rStyle w:val="Hipervnculo"/>
@@ -2168,7 +2165,7 @@
                 <w:noProof/>
                 <w:webHidden/>
               </w:rPr>
-              <w:instrText xml:space="preserve"> PAGEREF _Toc17318816 \h </w:instrText>
+              <w:instrText xml:space="preserve"> PAGEREF _Toc21974972 \h </w:instrText>
             </w:r>
             <w:r>
               <w:rPr>
@@ -2213,7 +2210,7 @@
               <w:szCs w:val="22"/>
             </w:rPr>
           </w:pPr>
-          <w:hyperlink w:anchor="_Toc17318817" w:history="1">
+          <w:hyperlink w:anchor="_Toc21974973" w:history="1">
             <w:r>
               <w:rPr>
                 <w:rStyle w:val="Hipervnculo"/>
@@ -2256,7 +2253,7 @@
                 <w:noProof/>
                 <w:webHidden/>
               </w:rPr>
-              <w:instrText xml:space="preserve"> PAGEREF _Toc17318817 \h </w:instrText>
+              <w:instrText xml:space="preserve"> PAGEREF _Toc21974973 \h </w:instrText>
             </w:r>
             <w:r>
               <w:rPr>
@@ -2301,7 +2298,7 @@
               <w:szCs w:val="22"/>
             </w:rPr>
           </w:pPr>
-          <w:hyperlink w:anchor="_Toc17318818" w:history="1">
+          <w:hyperlink w:anchor="_Toc21974974" w:history="1">
             <w:r>
               <w:rPr>
                 <w:rStyle w:val="Hipervnculo"/>
@@ -2344,7 +2341,7 @@
                 <w:noProof/>
                 <w:webHidden/>
               </w:rPr>
-              <w:instrText xml:space="preserve"> PAGEREF _Toc17318818 \h </w:instrText>
+              <w:instrText xml:space="preserve"> PAGEREF _Toc21974974 \h </w:instrText>
             </w:r>
             <w:r>
               <w:rPr>
@@ -2389,7 +2386,7 @@
               <w:szCs w:val="22"/>
             </w:rPr>
           </w:pPr>
-          <w:hyperlink w:anchor="_Toc17318819" w:history="1">
+          <w:hyperlink w:anchor="_Toc21974975" w:history="1">
             <w:r>
               <w:rPr>
                 <w:rStyle w:val="Hipervnculo"/>
@@ -2432,7 +2429,7 @@
                 <w:noProof/>
                 <w:webHidden/>
               </w:rPr>
-              <w:instrText xml:space="preserve"> PAGEREF _Toc17318819 \h </w:instrText>
+              <w:instrText xml:space="preserve"> PAGEREF _Toc21974975 \h </w:instrText>
             </w:r>
             <w:r>
               <w:rPr>
@@ -2472,10 +2469,11 @@
               <w:szCs w:val="22"/>
             </w:rPr>
           </w:pPr>
-          <w:hyperlink w:anchor="_Toc17318820" w:history="1">
+          <w:hyperlink w:anchor="_Toc21974976" w:history="1">
             <w:r>
               <w:rPr>
                 <w:rStyle w:val="Hipervnculo"/>
+                <w:b/>
               </w:rPr>
               <w:t>2.6.1</w:t>
             </w:r>
@@ -2509,7 +2507,7 @@
               <w:rPr>
                 <w:webHidden/>
               </w:rPr>
-              <w:instrText xml:space="preserve"> PAGEREF _Toc17318820 \h </w:instrText>
+              <w:instrText xml:space="preserve"> PAGEREF _Toc21974976 \h </w:instrText>
             </w:r>
             <w:r>
               <w:rPr>
@@ -2550,7 +2548,7 @@
               <w:szCs w:val="22"/>
             </w:rPr>
           </w:pPr>
-          <w:hyperlink w:anchor="_Toc17318821" w:history="1">
+          <w:hyperlink w:anchor="_Toc21974977" w:history="1">
             <w:r>
               <w:rPr>
                 <w:rStyle w:val="Hipervnculo"/>
@@ -2593,7 +2591,7 @@
                 <w:noProof/>
                 <w:webHidden/>
               </w:rPr>
-              <w:instrText xml:space="preserve"> PAGEREF _Toc17318821 \h </w:instrText>
+              <w:instrText xml:space="preserve"> PAGEREF _Toc21974977 \h </w:instrText>
             </w:r>
             <w:r>
               <w:rPr>
@@ -2633,10 +2631,11 @@
               <w:szCs w:val="22"/>
             </w:rPr>
           </w:pPr>
-          <w:hyperlink w:anchor="_Toc17318822" w:history="1">
+          <w:hyperlink w:anchor="_Toc21974978" w:history="1">
             <w:r>
               <w:rPr>
                 <w:rStyle w:val="Hipervnculo"/>
+                <w:b/>
               </w:rPr>
               <w:t>2.7.1</w:t>
             </w:r>
@@ -2651,6 +2650,7 @@
             <w:r>
               <w:rPr>
                 <w:rStyle w:val="Hipervnculo"/>
+                <w:b/>
               </w:rPr>
               <w:t>Ejecutivas de negocios</w:t>
             </w:r>
@@ -2670,7 +2670,7 @@
               <w:rPr>
                 <w:webHidden/>
               </w:rPr>
-              <w:instrText xml:space="preserve"> PAGEREF _Toc17318822 \h </w:instrText>
+              <w:instrText xml:space="preserve"> PAGEREF _Toc21974978 \h </w:instrText>
             </w:r>
             <w:r>
               <w:rPr>
@@ -2711,7 +2711,7 @@
               <w:szCs w:val="22"/>
             </w:rPr>
           </w:pPr>
-          <w:hyperlink w:anchor="_Toc17318823" w:history="1">
+          <w:hyperlink w:anchor="_Toc21974979" w:history="1">
             <w:r>
               <w:rPr>
                 <w:rStyle w:val="Hipervnculo"/>
@@ -2754,7 +2754,7 @@
                 <w:noProof/>
                 <w:webHidden/>
               </w:rPr>
-              <w:instrText xml:space="preserve"> PAGEREF _Toc17318823 \h </w:instrText>
+              <w:instrText xml:space="preserve"> PAGEREF _Toc21974979 \h </w:instrText>
             </w:r>
             <w:r>
               <w:rPr>
@@ -2799,7 +2799,7 @@
               <w:szCs w:val="22"/>
             </w:rPr>
           </w:pPr>
-          <w:hyperlink w:anchor="_Toc17318824" w:history="1">
+          <w:hyperlink w:anchor="_Toc21974980" w:history="1">
             <w:r>
               <w:rPr>
                 <w:rStyle w:val="Hipervnculo"/>
@@ -2842,7 +2842,7 @@
                 <w:noProof/>
                 <w:webHidden/>
               </w:rPr>
-              <w:instrText xml:space="preserve"> PAGEREF _Toc17318824 \h </w:instrText>
+              <w:instrText xml:space="preserve"> PAGEREF _Toc21974980 \h </w:instrText>
             </w:r>
             <w:r>
               <w:rPr>
@@ -2887,7 +2887,7 @@
               <w:szCs w:val="22"/>
             </w:rPr>
           </w:pPr>
-          <w:hyperlink w:anchor="_Toc17318825" w:history="1">
+          <w:hyperlink w:anchor="_Toc21974981" w:history="1">
             <w:r>
               <w:rPr>
                 <w:rStyle w:val="Hipervnculo"/>
@@ -2930,7 +2930,7 @@
                 <w:noProof/>
                 <w:webHidden/>
               </w:rPr>
-              <w:instrText xml:space="preserve"> PAGEREF _Toc17318825 \h </w:instrText>
+              <w:instrText xml:space="preserve"> PAGEREF _Toc21974981 \h </w:instrText>
             </w:r>
             <w:r>
               <w:rPr>
@@ -2975,7 +2975,7 @@
               <w:szCs w:val="22"/>
             </w:rPr>
           </w:pPr>
-          <w:hyperlink w:anchor="_Toc17318826" w:history="1">
+          <w:hyperlink w:anchor="_Toc21974982" w:history="1">
             <w:r>
               <w:rPr>
                 <w:rStyle w:val="Hipervnculo"/>
@@ -3018,7 +3018,7 @@
                 <w:noProof/>
                 <w:webHidden/>
               </w:rPr>
-              <w:instrText xml:space="preserve"> PAGEREF _Toc17318826 \h </w:instrText>
+              <w:instrText xml:space="preserve"> PAGEREF _Toc21974982 \h </w:instrText>
             </w:r>
             <w:r>
               <w:rPr>
@@ -3063,7 +3063,7 @@
               <w:szCs w:val="22"/>
             </w:rPr>
           </w:pPr>
-          <w:hyperlink w:anchor="_Toc17318827" w:history="1">
+          <w:hyperlink w:anchor="_Toc21974983" w:history="1">
             <w:r>
               <w:rPr>
                 <w:rStyle w:val="Hipervnculo"/>
@@ -3106,7 +3106,7 @@
                 <w:noProof/>
                 <w:webHidden/>
               </w:rPr>
-              <w:instrText xml:space="preserve"> PAGEREF _Toc17318827 \h </w:instrText>
+              <w:instrText xml:space="preserve"> PAGEREF _Toc21974983 \h </w:instrText>
             </w:r>
             <w:r>
               <w:rPr>
@@ -3165,8 +3165,8 @@
       <w:pPr>
         <w:pStyle w:val="Ttulo"/>
       </w:pPr>
-      <w:bookmarkStart w:id="1" w:name="_gjdgxs" w:colFirst="0" w:colLast="0"/>
-      <w:bookmarkEnd w:id="1"/>
+      <w:bookmarkStart w:id="0" w:name="_gjdgxs" w:colFirst="0" w:colLast="0"/>
+      <w:bookmarkEnd w:id="0"/>
       <w:r>
         <w:br w:type="page"/>
       </w:r>
@@ -3183,11 +3183,11 @@
           <w:numId w:val="1"/>
         </w:numPr>
       </w:pPr>
-      <w:bookmarkStart w:id="2" w:name="_Toc17318807"/>
+      <w:bookmarkStart w:id="1" w:name="_Toc21974963"/>
       <w:r>
         <w:t>Introducción</w:t>
       </w:r>
-      <w:bookmarkEnd w:id="2"/>
+      <w:bookmarkEnd w:id="1"/>
     </w:p>
     <w:p>
       <w:pPr>
@@ -3237,7 +3237,19 @@
         <w:rPr>
           <w:rFonts w:ascii="Arial" w:eastAsia="Arial" w:hAnsi="Arial" w:cs="Arial"/>
         </w:rPr>
-        <w:t xml:space="preserve"> poder realizar cotizaciones, administrar su inventario y gestionar sus documentos contables., todo esto se tiene que realizar a través de un software.</w:t>
+        <w:t xml:space="preserve"> poder realizar cotizaciones, administrar su inventario y gestionar sus documentos contables.</w:t>
+      </w:r>
+      <w:r>
+        <w:rPr>
+          <w:rFonts w:ascii="Arial" w:eastAsia="Arial" w:hAnsi="Arial" w:cs="Arial"/>
+        </w:rPr>
+        <w:t xml:space="preserve"> T</w:t>
+      </w:r>
+      <w:r>
+        <w:rPr>
+          <w:rFonts w:ascii="Arial" w:eastAsia="Arial" w:hAnsi="Arial" w:cs="Arial"/>
+        </w:rPr>
+        <w:t>odo esto se tiene que realizar a través de un software.</w:t>
       </w:r>
     </w:p>
     <w:p>
@@ -3248,11 +3260,11 @@
           <w:numId w:val="1"/>
         </w:numPr>
       </w:pPr>
-      <w:bookmarkStart w:id="3" w:name="_Toc17318808"/>
+      <w:bookmarkStart w:id="2" w:name="_Toc21974964"/>
       <w:r>
         <w:t>Propósito</w:t>
       </w:r>
-      <w:bookmarkEnd w:id="3"/>
+      <w:bookmarkEnd w:id="2"/>
     </w:p>
     <w:p>
       <w:pPr>
@@ -3272,8 +3284,8 @@
           <w:rFonts w:ascii="Arial" w:eastAsia="Arial" w:hAnsi="Arial" w:cs="Arial"/>
         </w:rPr>
       </w:pPr>
-      <w:bookmarkStart w:id="4" w:name="_30j0zll" w:colFirst="0" w:colLast="0"/>
-      <w:bookmarkEnd w:id="4"/>
+      <w:bookmarkStart w:id="3" w:name="_30j0zll" w:colFirst="0" w:colLast="0"/>
+      <w:bookmarkEnd w:id="3"/>
       <w:r>
         <w:rPr>
           <w:rFonts w:ascii="Arial" w:eastAsia="Arial" w:hAnsi="Arial" w:cs="Arial"/>
@@ -3289,11 +3301,11 @@
           <w:numId w:val="1"/>
         </w:numPr>
       </w:pPr>
-      <w:bookmarkStart w:id="5" w:name="_Toc17318809"/>
+      <w:bookmarkStart w:id="4" w:name="_Toc21974965"/>
       <w:r>
         <w:t>Alcance</w:t>
       </w:r>
-      <w:bookmarkEnd w:id="5"/>
+      <w:bookmarkEnd w:id="4"/>
     </w:p>
     <w:p>
       <w:pPr>
@@ -3313,22 +3325,20 @@
           <w:rFonts w:ascii="Arial" w:eastAsia="Arial" w:hAnsi="Arial" w:cs="Arial"/>
         </w:rPr>
       </w:pPr>
-      <w:bookmarkStart w:id="6" w:name="_1fob9te" w:colFirst="0" w:colLast="0"/>
-      <w:bookmarkEnd w:id="6"/>
+      <w:bookmarkStart w:id="5" w:name="_1fob9te" w:colFirst="0" w:colLast="0"/>
+      <w:bookmarkEnd w:id="5"/>
       <w:r>
         <w:rPr>
           <w:rFonts w:ascii="Arial" w:eastAsia="Arial" w:hAnsi="Arial" w:cs="Arial"/>
         </w:rPr>
-        <w:t xml:space="preserve">Se debe realizar un software capaz de poder realizar cotizaciones de cortes de metales, administrar planchas de hierro y acero y por último poder gestionar los documentos contables de la empresa pudiendo importar o exportar estos archivos en formato </w:t>
+        <w:t>Se debe realizar un software capaz de poder realizar cotizaciones de cortes de metales, administrar planchas de hierro y acero y por último poder gestionar los documentos contables de la empresa pudiendo importar o exportar estos archivos en formato</w:t>
       </w:r>
-      <w:proofErr w:type="spellStart"/>
       <w:r>
         <w:rPr>
           <w:rFonts w:ascii="Arial" w:eastAsia="Arial" w:hAnsi="Arial" w:cs="Arial"/>
         </w:rPr>
-        <w:t>excel</w:t>
+        <w:t xml:space="preserve"> PDF</w:t>
       </w:r>
-      <w:proofErr w:type="spellEnd"/>
       <w:r>
         <w:rPr>
           <w:rFonts w:ascii="Arial" w:eastAsia="Arial" w:hAnsi="Arial" w:cs="Arial"/>
@@ -3344,11 +3354,11 @@
           <w:numId w:val="1"/>
         </w:numPr>
       </w:pPr>
-      <w:bookmarkStart w:id="7" w:name="_Toc17318810"/>
+      <w:bookmarkStart w:id="6" w:name="_Toc21974966"/>
       <w:r>
         <w:t>Definición, Acrónimos, y Abreviaciones</w:t>
       </w:r>
-      <w:bookmarkEnd w:id="7"/>
+      <w:bookmarkEnd w:id="6"/>
     </w:p>
     <w:p>
       <w:pPr>
@@ -3368,8 +3378,8 @@
           <w:rFonts w:ascii="Arial" w:eastAsia="Arial" w:hAnsi="Arial" w:cs="Arial"/>
         </w:rPr>
       </w:pPr>
-      <w:bookmarkStart w:id="8" w:name="_3znysh7" w:colFirst="0" w:colLast="0"/>
-      <w:bookmarkEnd w:id="8"/>
+      <w:bookmarkStart w:id="7" w:name="_3znysh7" w:colFirst="0" w:colLast="0"/>
+      <w:bookmarkEnd w:id="7"/>
       <w:r>
         <w:rPr>
           <w:rFonts w:ascii="Arial" w:eastAsia="Arial" w:hAnsi="Arial" w:cs="Arial"/>
@@ -3395,8 +3405,8 @@
           <w:rFonts w:ascii="Arial" w:eastAsia="Arial" w:hAnsi="Arial" w:cs="Arial"/>
         </w:rPr>
       </w:pPr>
-      <w:bookmarkStart w:id="9" w:name="_2et92p0" w:colFirst="0" w:colLast="0"/>
-      <w:bookmarkEnd w:id="9"/>
+      <w:bookmarkStart w:id="8" w:name="_2et92p0" w:colFirst="0" w:colLast="0"/>
+      <w:bookmarkEnd w:id="8"/>
       <w:r>
         <w:rPr>
           <w:rFonts w:ascii="Arial" w:eastAsia="Arial" w:hAnsi="Arial" w:cs="Arial"/>
@@ -3422,8 +3432,8 @@
           <w:rFonts w:ascii="Arial" w:eastAsia="Arial" w:hAnsi="Arial" w:cs="Arial"/>
         </w:rPr>
       </w:pPr>
-      <w:bookmarkStart w:id="10" w:name="_tyjcwt" w:colFirst="0" w:colLast="0"/>
-      <w:bookmarkEnd w:id="10"/>
+      <w:bookmarkStart w:id="9" w:name="_tyjcwt" w:colFirst="0" w:colLast="0"/>
+      <w:bookmarkEnd w:id="9"/>
       <w:r>
         <w:rPr>
           <w:rFonts w:ascii="Arial" w:eastAsia="Arial" w:hAnsi="Arial" w:cs="Arial"/>
@@ -3449,8 +3459,8 @@
           <w:rFonts w:ascii="Arial" w:eastAsia="Arial" w:hAnsi="Arial" w:cs="Arial"/>
         </w:rPr>
       </w:pPr>
-      <w:bookmarkStart w:id="11" w:name="_3dy6vkm" w:colFirst="0" w:colLast="0"/>
-      <w:bookmarkEnd w:id="11"/>
+      <w:bookmarkStart w:id="10" w:name="_3dy6vkm" w:colFirst="0" w:colLast="0"/>
+      <w:bookmarkEnd w:id="10"/>
       <w:r>
         <w:rPr>
           <w:rFonts w:ascii="Arial" w:eastAsia="Arial" w:hAnsi="Arial" w:cs="Arial"/>
@@ -3476,8 +3486,8 @@
           <w:rFonts w:ascii="Arial" w:eastAsia="Arial" w:hAnsi="Arial" w:cs="Arial"/>
         </w:rPr>
       </w:pPr>
-      <w:bookmarkStart w:id="12" w:name="_1t3h5sf" w:colFirst="0" w:colLast="0"/>
-      <w:bookmarkEnd w:id="12"/>
+      <w:bookmarkStart w:id="11" w:name="_1t3h5sf" w:colFirst="0" w:colLast="0"/>
+      <w:bookmarkEnd w:id="11"/>
       <w:r>
         <w:rPr>
           <w:rFonts w:ascii="Arial" w:eastAsia="Arial" w:hAnsi="Arial" w:cs="Arial"/>
@@ -3493,11 +3503,11 @@
           <w:numId w:val="1"/>
         </w:numPr>
       </w:pPr>
-      <w:bookmarkStart w:id="13" w:name="_Toc17318811"/>
+      <w:bookmarkStart w:id="12" w:name="_Toc21974967"/>
       <w:r>
         <w:t>Referencias</w:t>
       </w:r>
-      <w:bookmarkEnd w:id="13"/>
+      <w:bookmarkEnd w:id="12"/>
     </w:p>
     <w:p>
       <w:pPr>
@@ -3517,8 +3527,8 @@
           <w:rFonts w:ascii="Arial" w:eastAsia="Arial" w:hAnsi="Arial" w:cs="Arial"/>
         </w:rPr>
       </w:pPr>
-      <w:bookmarkStart w:id="14" w:name="_4d34og8" w:colFirst="0" w:colLast="0"/>
-      <w:bookmarkEnd w:id="14"/>
+      <w:bookmarkStart w:id="13" w:name="_4d34og8" w:colFirst="0" w:colLast="0"/>
+      <w:bookmarkEnd w:id="13"/>
       <w:r>
         <w:rPr>
           <w:rFonts w:ascii="Arial" w:eastAsia="Arial" w:hAnsi="Arial" w:cs="Arial"/>
@@ -3544,8 +3554,8 @@
           <w:rFonts w:ascii="Arial" w:eastAsia="Arial" w:hAnsi="Arial" w:cs="Arial"/>
         </w:rPr>
       </w:pPr>
-      <w:bookmarkStart w:id="15" w:name="_2s8eyo1" w:colFirst="0" w:colLast="0"/>
-      <w:bookmarkEnd w:id="15"/>
+      <w:bookmarkStart w:id="14" w:name="_2s8eyo1" w:colFirst="0" w:colLast="0"/>
+      <w:bookmarkEnd w:id="14"/>
       <w:r>
         <w:rPr>
           <w:rFonts w:ascii="Arial" w:eastAsia="Arial" w:hAnsi="Arial" w:cs="Arial"/>
@@ -3571,8 +3581,8 @@
           <w:rFonts w:ascii="Arial" w:eastAsia="Arial" w:hAnsi="Arial" w:cs="Arial"/>
         </w:rPr>
       </w:pPr>
-      <w:bookmarkStart w:id="16" w:name="_17dp8vu" w:colFirst="0" w:colLast="0"/>
-      <w:bookmarkEnd w:id="16"/>
+      <w:bookmarkStart w:id="15" w:name="_17dp8vu" w:colFirst="0" w:colLast="0"/>
+      <w:bookmarkEnd w:id="15"/>
       <w:r>
         <w:rPr>
           <w:rFonts w:ascii="Arial" w:eastAsia="Arial" w:hAnsi="Arial" w:cs="Arial"/>
@@ -3588,11 +3598,11 @@
           <w:numId w:val="1"/>
         </w:numPr>
       </w:pPr>
-      <w:bookmarkStart w:id="17" w:name="_Toc17318812"/>
+      <w:bookmarkStart w:id="16" w:name="_Toc21974968"/>
       <w:r>
         <w:t>Visión General</w:t>
       </w:r>
-      <w:bookmarkEnd w:id="17"/>
+      <w:bookmarkEnd w:id="16"/>
     </w:p>
     <w:p>
       <w:pPr>
@@ -3641,11 +3651,11 @@
           <w:numId w:val="1"/>
         </w:numPr>
       </w:pPr>
-      <w:bookmarkStart w:id="18" w:name="_Toc17318813"/>
+      <w:bookmarkStart w:id="17" w:name="_Toc21974969"/>
       <w:r>
         <w:t>Posicionamiento</w:t>
       </w:r>
-      <w:bookmarkEnd w:id="18"/>
+      <w:bookmarkEnd w:id="17"/>
     </w:p>
     <w:p>
       <w:pPr>
@@ -3655,13 +3665,13 @@
           <w:numId w:val="1"/>
         </w:numPr>
       </w:pPr>
-      <w:bookmarkStart w:id="19" w:name="_26in1rg" w:colFirst="0" w:colLast="0"/>
-      <w:bookmarkStart w:id="20" w:name="_Toc17318814"/>
-      <w:bookmarkEnd w:id="19"/>
+      <w:bookmarkStart w:id="18" w:name="_26in1rg" w:colFirst="0" w:colLast="0"/>
+      <w:bookmarkStart w:id="19" w:name="_Toc21974970"/>
+      <w:bookmarkEnd w:id="18"/>
       <w:r>
         <w:t>Oportunidad de Negocio</w:t>
       </w:r>
-      <w:bookmarkEnd w:id="20"/>
+      <w:bookmarkEnd w:id="19"/>
     </w:p>
     <w:p>
       <w:pPr>
@@ -3681,13 +3691,43 @@
           <w:rFonts w:ascii="Arial" w:eastAsia="Arial" w:hAnsi="Arial" w:cs="Arial"/>
         </w:rPr>
       </w:pPr>
-      <w:bookmarkStart w:id="21" w:name="_lnxbz9" w:colFirst="0" w:colLast="0"/>
-      <w:bookmarkEnd w:id="21"/>
+      <w:bookmarkStart w:id="20" w:name="_lnxbz9" w:colFirst="0" w:colLast="0"/>
+      <w:bookmarkEnd w:id="20"/>
       <w:r>
         <w:rPr>
           <w:rFonts w:ascii="Arial" w:eastAsia="Arial" w:hAnsi="Arial" w:cs="Arial"/>
         </w:rPr>
-        <w:t>Se espera que, con el control de inventario y gestión de documentos contables, para realizar los trabajos diarios en la empresa, logre agilizar la administración de las órdenes de trabajo y mantener un registro más coherente de los materiales utilizados por la empresa evitando pérdidas monetarias por material extraviado o mal utilizado, y mejorar la puntualidad de entrega de los trabajos contratados lo que beneficiará la reputación y confianza de la empresa.</w:t>
+        <w:t xml:space="preserve">Se espera que, con el control de inventario y gestión de documentos contables, </w:t>
+      </w:r>
+      <w:r>
+        <w:rPr>
+          <w:rFonts w:ascii="Arial" w:eastAsia="Arial" w:hAnsi="Arial" w:cs="Arial"/>
+        </w:rPr>
+        <w:t>se puedan</w:t>
+      </w:r>
+      <w:r>
+        <w:rPr>
+          <w:rFonts w:ascii="Arial" w:eastAsia="Arial" w:hAnsi="Arial" w:cs="Arial"/>
+        </w:rPr>
+        <w:t xml:space="preserve"> realizar los trabajos diarios en la empresa, logr</w:t>
+      </w:r>
+      <w:r>
+        <w:rPr>
+          <w:rFonts w:ascii="Arial" w:eastAsia="Arial" w:hAnsi="Arial" w:cs="Arial"/>
+        </w:rPr>
+        <w:t xml:space="preserve">ando </w:t>
+      </w:r>
+      <w:r>
+        <w:rPr>
+          <w:rFonts w:ascii="Arial" w:eastAsia="Arial" w:hAnsi="Arial" w:cs="Arial"/>
+        </w:rPr>
+        <w:t>así</w:t>
+      </w:r>
+      <w:r>
+        <w:rPr>
+          <w:rFonts w:ascii="Arial" w:eastAsia="Arial" w:hAnsi="Arial" w:cs="Arial"/>
+        </w:rPr>
+        <w:t xml:space="preserve"> agilizar la administración de las órdenes de trabajo y mantener un registro más coherente de los materiales utilizados por la empresa evitando pérdidas monetarias por material extraviado o mal utilizado, y mejorar la puntualidad de entrega de los trabajos contratados lo que beneficiará la reputación y confianza de la empresa.</w:t>
       </w:r>
     </w:p>
     <w:p>
@@ -3708,8 +3748,8 @@
           <w:rFonts w:ascii="Arial" w:eastAsia="Arial" w:hAnsi="Arial" w:cs="Arial"/>
         </w:rPr>
       </w:pPr>
-      <w:bookmarkStart w:id="22" w:name="_35nkun2" w:colFirst="0" w:colLast="0"/>
-      <w:bookmarkEnd w:id="22"/>
+      <w:bookmarkStart w:id="21" w:name="_35nkun2" w:colFirst="0" w:colLast="0"/>
+      <w:bookmarkEnd w:id="21"/>
     </w:p>
     <w:p>
       <w:pPr>
@@ -3729,8 +3769,8 @@
           <w:rFonts w:ascii="Arial" w:eastAsia="Arial" w:hAnsi="Arial" w:cs="Arial"/>
         </w:rPr>
       </w:pPr>
-      <w:bookmarkStart w:id="23" w:name="_1ksv4uv" w:colFirst="0" w:colLast="0"/>
-      <w:bookmarkEnd w:id="23"/>
+      <w:bookmarkStart w:id="22" w:name="_1ksv4uv" w:colFirst="0" w:colLast="0"/>
+      <w:bookmarkEnd w:id="22"/>
     </w:p>
     <w:p>
       <w:pPr>
@@ -3750,8 +3790,8 @@
           <w:rFonts w:ascii="Arial" w:eastAsia="Arial" w:hAnsi="Arial" w:cs="Arial"/>
         </w:rPr>
       </w:pPr>
-      <w:bookmarkStart w:id="24" w:name="_44sinio" w:colFirst="0" w:colLast="0"/>
-      <w:bookmarkEnd w:id="24"/>
+      <w:bookmarkStart w:id="23" w:name="_44sinio" w:colFirst="0" w:colLast="0"/>
+      <w:bookmarkEnd w:id="23"/>
     </w:p>
     <w:p>
       <w:pPr>
@@ -3771,8 +3811,8 @@
           <w:rFonts w:ascii="Arial" w:eastAsia="Arial" w:hAnsi="Arial" w:cs="Arial"/>
         </w:rPr>
       </w:pPr>
-      <w:bookmarkStart w:id="25" w:name="_2jxsxqh" w:colFirst="0" w:colLast="0"/>
-      <w:bookmarkEnd w:id="25"/>
+      <w:bookmarkStart w:id="24" w:name="_2jxsxqh" w:colFirst="0" w:colLast="0"/>
+      <w:bookmarkEnd w:id="24"/>
     </w:p>
     <w:p>
       <w:pPr>
@@ -3782,12 +3822,12 @@
           <w:numId w:val="1"/>
         </w:numPr>
       </w:pPr>
-      <w:bookmarkStart w:id="26" w:name="_Toc17318815"/>
+      <w:bookmarkStart w:id="25" w:name="_Toc21974971"/>
       <w:r>
         <w:lastRenderedPageBreak/>
         <w:t>Planteamiento del Problema</w:t>
       </w:r>
-      <w:bookmarkEnd w:id="26"/>
+      <w:bookmarkEnd w:id="25"/>
     </w:p>
     <w:p>
       <w:pPr>
@@ -3961,7 +4001,7 @@
               <w:rPr>
                 <w:rFonts w:ascii="Arial" w:eastAsia="Arial" w:hAnsi="Arial" w:cs="Arial"/>
               </w:rPr>
-              <w:t>-Afecta a la administración de la empresa:</w:t>
+              <w:t>-Afecta a la administración de la empresa</w:t>
             </w:r>
           </w:p>
           <w:p>
@@ -4036,6 +4076,12 @@
               <w:rPr>
                 <w:rFonts w:ascii="Arial" w:eastAsia="Arial" w:hAnsi="Arial" w:cs="Arial"/>
               </w:rPr>
+              <w:t>-</w:t>
+            </w:r>
+            <w:r>
+              <w:rPr>
+                <w:rFonts w:ascii="Arial" w:eastAsia="Arial" w:hAnsi="Arial" w:cs="Arial"/>
+              </w:rPr>
               <w:t>Afecta al control del activo existente</w:t>
             </w:r>
           </w:p>
@@ -4057,12 +4103,6 @@
                 <w:rFonts w:ascii="Arial" w:eastAsia="Arial" w:hAnsi="Arial" w:cs="Arial"/>
               </w:rPr>
             </w:pPr>
-            <w:r>
-              <w:rPr>
-                <w:rFonts w:ascii="Arial" w:eastAsia="Arial" w:hAnsi="Arial" w:cs="Arial"/>
-              </w:rPr>
-              <w:t>-</w:t>
-            </w:r>
           </w:p>
         </w:tc>
       </w:tr>
@@ -4160,6 +4200,12 @@
                 <w:rFonts w:ascii="Arial" w:eastAsia="Arial" w:hAnsi="Arial" w:cs="Arial"/>
               </w:rPr>
               <w:t>- No tener un control de cuánta cantidad de material hay en bodega para poder realizar un cambio de inventario pertinente</w:t>
+            </w:r>
+            <w:r>
+              <w:rPr>
+                <w:rFonts w:ascii="Arial" w:eastAsia="Arial" w:hAnsi="Arial" w:cs="Arial"/>
+              </w:rPr>
+              <w:t>.</w:t>
             </w:r>
           </w:p>
           <w:p>
@@ -4436,14 +4482,12 @@
               </w:rPr>
               <w:t xml:space="preserve">- Afecta en el acceso y </w:t>
             </w:r>
-            <w:proofErr w:type="spellStart"/>
-            <w:r>
-              <w:rPr>
-                <w:rFonts w:ascii="Arial" w:eastAsia="Arial" w:hAnsi="Arial" w:cs="Arial"/>
-              </w:rPr>
-              <w:t>gestionamiento</w:t>
-            </w:r>
-            <w:proofErr w:type="spellEnd"/>
+            <w:r>
+              <w:rPr>
+                <w:rFonts w:ascii="Arial" w:eastAsia="Arial" w:hAnsi="Arial" w:cs="Arial"/>
+              </w:rPr>
+              <w:t>control</w:t>
+            </w:r>
             <w:r>
               <w:rPr>
                 <w:rFonts w:ascii="Arial" w:eastAsia="Arial" w:hAnsi="Arial" w:cs="Arial"/>
@@ -4504,14 +4548,12 @@
               </w:rPr>
               <w:t xml:space="preserve">-Afecta a la lenta búsqueda de documentos por la falta de organización de </w:t>
             </w:r>
-            <w:proofErr w:type="gramStart"/>
-            <w:r>
-              <w:rPr>
-                <w:rFonts w:ascii="Arial" w:eastAsia="Arial" w:hAnsi="Arial" w:cs="Arial"/>
-              </w:rPr>
-              <w:t>los mismos</w:t>
-            </w:r>
-            <w:proofErr w:type="gramEnd"/>
+            <w:r>
+              <w:rPr>
+                <w:rFonts w:ascii="Arial" w:eastAsia="Arial" w:hAnsi="Arial" w:cs="Arial"/>
+              </w:rPr>
+              <w:t>estos.</w:t>
+            </w:r>
           </w:p>
           <w:p>
             <w:pPr>
@@ -4659,23 +4701,19 @@
               <w:rPr>
                 <w:rFonts w:ascii="Arial" w:eastAsia="Arial" w:hAnsi="Arial" w:cs="Arial"/>
               </w:rPr>
-              <w:t xml:space="preserve">- Difícil </w:t>
-            </w:r>
-            <w:proofErr w:type="spellStart"/>
-            <w:proofErr w:type="gramStart"/>
-            <w:r>
-              <w:rPr>
-                <w:rFonts w:ascii="Arial" w:eastAsia="Arial" w:hAnsi="Arial" w:cs="Arial"/>
-              </w:rPr>
-              <w:t>visualización,control</w:t>
-            </w:r>
-            <w:proofErr w:type="spellEnd"/>
-            <w:proofErr w:type="gramEnd"/>
-            <w:r>
-              <w:rPr>
-                <w:rFonts w:ascii="Arial" w:eastAsia="Arial" w:hAnsi="Arial" w:cs="Arial"/>
-              </w:rPr>
-              <w:t xml:space="preserve"> y gestión de los flujos de dinero en la empresa</w:t>
+              <w:t>- Difícil visualización</w:t>
+            </w:r>
+            <w:r>
+              <w:rPr>
+                <w:rFonts w:ascii="Arial" w:eastAsia="Arial" w:hAnsi="Arial" w:cs="Arial"/>
+              </w:rPr>
+              <w:t xml:space="preserve">, </w:t>
+            </w:r>
+            <w:r>
+              <w:rPr>
+                <w:rFonts w:ascii="Arial" w:eastAsia="Arial" w:hAnsi="Arial" w:cs="Arial"/>
+              </w:rPr>
+              <w:t>control y gestión de los flujos de dinero en la empresa</w:t>
             </w:r>
           </w:p>
         </w:tc>
@@ -4747,8 +4785,8 @@
         <w:pStyle w:val="Ttulo2"/>
         <w:ind w:left="0"/>
       </w:pPr>
-      <w:bookmarkStart w:id="27" w:name="_z337ya" w:colFirst="0" w:colLast="0"/>
-      <w:bookmarkEnd w:id="27"/>
+      <w:bookmarkStart w:id="26" w:name="_z337ya" w:colFirst="0" w:colLast="0"/>
+      <w:bookmarkEnd w:id="26"/>
     </w:p>
     <w:p/>
     <w:p>
@@ -4769,8 +4807,46 @@
           <w:rFonts w:ascii="Arial" w:eastAsia="Arial" w:hAnsi="Arial" w:cs="Arial"/>
         </w:rPr>
       </w:pPr>
-      <w:bookmarkStart w:id="28" w:name="_3j2qqm3" w:colFirst="0" w:colLast="0"/>
-      <w:bookmarkEnd w:id="28"/>
+      <w:bookmarkStart w:id="27" w:name="_3j2qqm3" w:colFirst="0" w:colLast="0"/>
+      <w:bookmarkEnd w:id="27"/>
+    </w:p>
+    <w:p>
+      <w:pPr>
+        <w:pBdr>
+          <w:top w:val="nil"/>
+          <w:left w:val="nil"/>
+          <w:bottom w:val="nil"/>
+          <w:right w:val="nil"/>
+          <w:between w:val="nil"/>
+        </w:pBdr>
+        <w:tabs>
+          <w:tab w:val="left" w:pos="540"/>
+          <w:tab w:val="left" w:pos="1260"/>
+        </w:tabs>
+        <w:spacing w:after="120"/>
+        <w:rPr>
+          <w:rFonts w:ascii="Arial" w:eastAsia="Arial" w:hAnsi="Arial" w:cs="Arial"/>
+        </w:rPr>
+      </w:pPr>
+    </w:p>
+    <w:p>
+      <w:pPr>
+        <w:pBdr>
+          <w:top w:val="nil"/>
+          <w:left w:val="nil"/>
+          <w:bottom w:val="nil"/>
+          <w:right w:val="nil"/>
+          <w:between w:val="nil"/>
+        </w:pBdr>
+        <w:tabs>
+          <w:tab w:val="left" w:pos="540"/>
+          <w:tab w:val="left" w:pos="1260"/>
+        </w:tabs>
+        <w:spacing w:after="120"/>
+        <w:rPr>
+          <w:rFonts w:ascii="Arial" w:eastAsia="Arial" w:hAnsi="Arial" w:cs="Arial"/>
+        </w:rPr>
+      </w:pPr>
     </w:p>
     <w:p>
       <w:pPr>
@@ -4780,16 +4856,12 @@
           <w:numId w:val="1"/>
         </w:numPr>
       </w:pPr>
-      <w:bookmarkStart w:id="29" w:name="_Toc17318816"/>
+      <w:bookmarkStart w:id="28" w:name="_Toc21974972"/>
       <w:r>
-        <w:t xml:space="preserve">Resumen de </w:t>
+        <w:lastRenderedPageBreak/>
+        <w:t>Resumen de Stakeholder</w:t>
       </w:r>
-      <w:proofErr w:type="spellStart"/>
-      <w:r>
-        <w:t>Stakeholder</w:t>
-      </w:r>
-      <w:bookmarkEnd w:id="29"/>
-      <w:proofErr w:type="spellEnd"/>
+      <w:bookmarkEnd w:id="28"/>
     </w:p>
     <w:tbl>
       <w:tblPr>
@@ -4843,6 +4915,27 @@
               <w:t>Nam</w:t>
             </w:r>
             <w:proofErr w:type="spellEnd"/>
+            <w:r>
+              <w:rPr>
+                <w:rFonts w:ascii="Arial" w:eastAsia="Arial" w:hAnsi="Arial" w:cs="Arial"/>
+                <w:b/>
+              </w:rPr>
+              <w:t xml:space="preserve">    Stak</w:t>
+            </w:r>
+            <w:r>
+              <w:rPr>
+                <w:rFonts w:ascii="Arial" w:eastAsia="Arial" w:hAnsi="Arial" w:cs="Arial"/>
+                <w:b/>
+              </w:rPr>
+              <w:t>e</w:t>
+            </w:r>
+            <w:r>
+              <w:rPr>
+                <w:rFonts w:ascii="Arial" w:eastAsia="Arial" w:hAnsi="Arial" w:cs="Arial"/>
+                <w:b/>
+              </w:rPr>
+              <w:t xml:space="preserve">holder                 </w:t>
+            </w:r>
           </w:p>
         </w:tc>
         <w:tc>
@@ -4861,20 +4954,17 @@
                 <w:between w:val="nil"/>
               </w:pBdr>
               <w:spacing w:after="120"/>
-              <w:ind w:hanging="720"/>
-              <w:rPr>
-                <w:rFonts w:ascii="Arial" w:eastAsia="Arial" w:hAnsi="Arial" w:cs="Arial"/>
-              </w:rPr>
-            </w:pPr>
-            <w:proofErr w:type="spellStart"/>
+              <w:rPr>
+                <w:rFonts w:ascii="Arial" w:eastAsia="Arial" w:hAnsi="Arial" w:cs="Arial"/>
+              </w:rPr>
+            </w:pPr>
             <w:r>
               <w:rPr>
                 <w:rFonts w:ascii="Arial" w:eastAsia="Arial" w:hAnsi="Arial" w:cs="Arial"/>
                 <w:b/>
               </w:rPr>
-              <w:t>Description</w:t>
-            </w:r>
-            <w:proofErr w:type="spellEnd"/>
+              <w:t xml:space="preserve">      Descripción    </w:t>
+            </w:r>
           </w:p>
         </w:tc>
         <w:tc>
@@ -4901,15 +4991,13 @@
                 <w:rFonts w:ascii="Arial" w:eastAsia="Arial" w:hAnsi="Arial" w:cs="Arial"/>
               </w:rPr>
             </w:pPr>
-            <w:proofErr w:type="spellStart"/>
             <w:r>
               <w:rPr>
                 <w:rFonts w:ascii="Arial" w:eastAsia="Arial" w:hAnsi="Arial" w:cs="Arial"/>
                 <w:b/>
               </w:rPr>
-              <w:t>Responsibilities</w:t>
-            </w:r>
-            <w:proofErr w:type="spellEnd"/>
+              <w:t>R                     Responsabilidades</w:t>
+            </w:r>
             <w:r>
               <w:rPr>
                 <w:rFonts w:ascii="Arial" w:eastAsia="Arial" w:hAnsi="Arial" w:cs="Arial"/>
@@ -4947,14 +5035,7 @@
               <w:rPr>
                 <w:rFonts w:ascii="Arial" w:eastAsia="Arial" w:hAnsi="Arial" w:cs="Arial"/>
               </w:rPr>
-              <w:t xml:space="preserve">Gerente de </w:t>
-            </w:r>
-            <w:r>
-              <w:rPr>
-                <w:rFonts w:ascii="Arial" w:eastAsia="Arial" w:hAnsi="Arial" w:cs="Arial"/>
-              </w:rPr>
-              <w:lastRenderedPageBreak/>
-              <w:t>Operaciones</w:t>
+              <w:t>Gerente de Operaciones</w:t>
             </w:r>
           </w:p>
         </w:tc>
@@ -4984,15 +5065,7 @@
               <w:rPr>
                 <w:rFonts w:ascii="Arial" w:eastAsia="Arial" w:hAnsi="Arial" w:cs="Arial"/>
               </w:rPr>
-              <w:lastRenderedPageBreak/>
-              <w:t xml:space="preserve">Se desempeña en la </w:t>
-            </w:r>
-            <w:r>
-              <w:rPr>
-                <w:rFonts w:ascii="Arial" w:eastAsia="Arial" w:hAnsi="Arial" w:cs="Arial"/>
-              </w:rPr>
-              <w:lastRenderedPageBreak/>
-              <w:t>supervisión de las operaciones de la empresa.</w:t>
+              <w:t>Se desempeña en la supervisión de las operaciones de la empresa.</w:t>
             </w:r>
           </w:p>
         </w:tc>
@@ -5022,15 +5095,7 @@
               <w:rPr>
                 <w:rFonts w:ascii="Arial" w:eastAsia="Arial" w:hAnsi="Arial" w:cs="Arial"/>
               </w:rPr>
-              <w:lastRenderedPageBreak/>
-              <w:t xml:space="preserve">-Supervisa trabajos en terreno de que </w:t>
-            </w:r>
-            <w:r>
-              <w:rPr>
-                <w:rFonts w:ascii="Arial" w:eastAsia="Arial" w:hAnsi="Arial" w:cs="Arial"/>
-              </w:rPr>
-              <w:lastRenderedPageBreak/>
-              <w:t>estos cumpla los estándares de la empresa</w:t>
+              <w:t>-Supervisa trabajos en terreno de que estos cumpla los estándares de la empresa</w:t>
             </w:r>
           </w:p>
           <w:p>
@@ -5119,23 +5184,21 @@
           <w:numId w:val="1"/>
         </w:numPr>
       </w:pPr>
-      <w:bookmarkStart w:id="30" w:name="_1ci93xb" w:colFirst="0" w:colLast="0"/>
-      <w:bookmarkStart w:id="31" w:name="_Toc17318817"/>
-      <w:bookmarkEnd w:id="30"/>
-      <w:proofErr w:type="spellStart"/>
+      <w:bookmarkStart w:id="29" w:name="_1ci93xb" w:colFirst="0" w:colLast="0"/>
+      <w:bookmarkStart w:id="30" w:name="_Toc21974973"/>
+      <w:bookmarkEnd w:id="29"/>
       <w:r>
-        <w:t>Resúmen</w:t>
+        <w:t>Resumen</w:t>
       </w:r>
-      <w:proofErr w:type="spellEnd"/>
       <w:r>
         <w:t xml:space="preserve"> de Usuario</w:t>
       </w:r>
-      <w:bookmarkEnd w:id="31"/>
+      <w:bookmarkEnd w:id="30"/>
     </w:p>
     <w:tbl>
       <w:tblPr>
         <w:tblStyle w:val="a4"/>
-        <w:tblW w:w="8745" w:type="dxa"/>
+        <w:tblW w:w="8520" w:type="dxa"/>
         <w:tblInd w:w="828" w:type="dxa"/>
         <w:tblBorders>
           <w:top w:val="single" w:sz="6" w:space="0" w:color="000000"/>
@@ -5151,8 +5214,7 @@
       <w:tblGrid>
         <w:gridCol w:w="1500"/>
         <w:gridCol w:w="1890"/>
-        <w:gridCol w:w="4125"/>
-        <w:gridCol w:w="1230"/>
+        <w:gridCol w:w="5130"/>
       </w:tblGrid>
       <w:tr>
         <w:trPr>
@@ -5188,11 +5250,54 @@
               <w:t>Name</w:t>
             </w:r>
             <w:proofErr w:type="spellEnd"/>
+            <w:r>
+              <w:rPr>
+                <w:rFonts w:ascii="Arial" w:eastAsia="Arial" w:hAnsi="Arial" w:cs="Arial"/>
+                <w:b/>
+              </w:rPr>
+              <w:t xml:space="preserve">    </w:t>
+            </w:r>
+            <w:r>
+              <w:rPr>
+                <w:rFonts w:ascii="Arial" w:eastAsia="Arial" w:hAnsi="Arial" w:cs="Arial"/>
+                <w:b/>
+              </w:rPr>
+              <w:t>Usuario</w:t>
+            </w:r>
           </w:p>
         </w:tc>
         <w:tc>
           <w:tcPr>
             <w:tcW w:w="1890" w:type="dxa"/>
+            <w:shd w:val="clear" w:color="auto" w:fill="000000"/>
+          </w:tcPr>
+          <w:p>
+            <w:pPr>
+              <w:keepLines/>
+              <w:pBdr>
+                <w:top w:val="nil"/>
+                <w:left w:val="nil"/>
+                <w:bottom w:val="nil"/>
+                <w:right w:val="nil"/>
+                <w:between w:val="nil"/>
+              </w:pBdr>
+              <w:spacing w:after="120"/>
+              <w:rPr>
+                <w:rFonts w:ascii="Arial" w:eastAsia="Arial" w:hAnsi="Arial" w:cs="Arial"/>
+              </w:rPr>
+            </w:pPr>
+            <w:r>
+              <w:rPr>
+                <w:rFonts w:ascii="Arial" w:eastAsia="Arial" w:hAnsi="Arial" w:cs="Arial"/>
+                <w:b/>
+              </w:rPr>
+              <w:t xml:space="preserve">  Descripción </w:t>
+            </w:r>
+          </w:p>
+        </w:tc>
+        <w:tc>
+          <w:tcPr>
+            <w:tcW w:w="5130" w:type="dxa"/>
             <w:shd w:val="clear" w:color="auto" w:fill="000000"/>
           </w:tcPr>
           <w:p>
@@ -5211,79 +5316,13 @@
                 <w:rFonts w:ascii="Arial" w:eastAsia="Arial" w:hAnsi="Arial" w:cs="Arial"/>
               </w:rPr>
             </w:pPr>
-            <w:proofErr w:type="spellStart"/>
             <w:r>
               <w:rPr>
                 <w:rFonts w:ascii="Arial" w:eastAsia="Arial" w:hAnsi="Arial" w:cs="Arial"/>
                 <w:b/>
               </w:rPr>
-              <w:t>Description</w:t>
-            </w:r>
-            <w:proofErr w:type="spellEnd"/>
-          </w:p>
-        </w:tc>
-        <w:tc>
-          <w:tcPr>
-            <w:tcW w:w="4125" w:type="dxa"/>
-            <w:shd w:val="clear" w:color="auto" w:fill="000000"/>
-          </w:tcPr>
-          <w:p>
-            <w:pPr>
-              <w:keepLines/>
-              <w:pBdr>
-                <w:top w:val="nil"/>
-                <w:left w:val="nil"/>
-                <w:bottom w:val="nil"/>
-                <w:right w:val="nil"/>
-                <w:between w:val="nil"/>
-              </w:pBdr>
-              <w:spacing w:after="120"/>
-              <w:ind w:hanging="720"/>
-              <w:rPr>
-                <w:rFonts w:ascii="Arial" w:eastAsia="Arial" w:hAnsi="Arial" w:cs="Arial"/>
-              </w:rPr>
-            </w:pPr>
-            <w:proofErr w:type="spellStart"/>
-            <w:r>
-              <w:rPr>
-                <w:rFonts w:ascii="Arial" w:eastAsia="Arial" w:hAnsi="Arial" w:cs="Arial"/>
-                <w:b/>
-              </w:rPr>
-              <w:t>Responsibilities</w:t>
-            </w:r>
-            <w:proofErr w:type="spellEnd"/>
-          </w:p>
-        </w:tc>
-        <w:tc>
-          <w:tcPr>
-            <w:tcW w:w="1230" w:type="dxa"/>
-            <w:shd w:val="clear" w:color="auto" w:fill="000000"/>
-          </w:tcPr>
-          <w:p>
-            <w:pPr>
-              <w:keepLines/>
-              <w:pBdr>
-                <w:top w:val="nil"/>
-                <w:left w:val="nil"/>
-                <w:bottom w:val="nil"/>
-                <w:right w:val="nil"/>
-                <w:between w:val="nil"/>
-              </w:pBdr>
-              <w:spacing w:after="120"/>
-              <w:ind w:hanging="720"/>
-              <w:rPr>
-                <w:rFonts w:ascii="Arial" w:eastAsia="Arial" w:hAnsi="Arial" w:cs="Arial"/>
-              </w:rPr>
-            </w:pPr>
-            <w:proofErr w:type="spellStart"/>
-            <w:r>
-              <w:rPr>
-                <w:rFonts w:ascii="Arial" w:eastAsia="Arial" w:hAnsi="Arial" w:cs="Arial"/>
-                <w:b/>
-              </w:rPr>
-              <w:t>Stakeholder</w:t>
-            </w:r>
-            <w:proofErr w:type="spellEnd"/>
+              <w:t>Re                      Responsabilidades</w:t>
+            </w:r>
           </w:p>
         </w:tc>
       </w:tr>
@@ -5346,7 +5385,7 @@
         </w:tc>
         <w:tc>
           <w:tcPr>
-            <w:tcW w:w="4125" w:type="dxa"/>
+            <w:tcW w:w="5130" w:type="dxa"/>
           </w:tcPr>
           <w:p>
             <w:pPr>
@@ -5421,9 +5460,14 @@
             </w:r>
           </w:p>
         </w:tc>
-        <w:tc>
-          <w:tcPr>
-            <w:tcW w:w="1230" w:type="dxa"/>
+      </w:tr>
+      <w:tr>
+        <w:trPr>
+          <w:trHeight w:val="960"/>
+        </w:trPr>
+        <w:tc>
+          <w:tcPr>
+            <w:tcW w:w="1500" w:type="dxa"/>
           </w:tcPr>
           <w:p>
             <w:pPr>
@@ -5443,6 +5487,124 @@
                 <w:rFonts w:ascii="Arial" w:eastAsia="Arial" w:hAnsi="Arial" w:cs="Arial"/>
               </w:rPr>
             </w:pPr>
+            <w:r>
+              <w:rPr>
+                <w:rFonts w:ascii="Arial" w:eastAsia="Arial" w:hAnsi="Arial" w:cs="Arial"/>
+              </w:rPr>
+              <w:t>Ejecutiv</w:t>
+            </w:r>
+            <w:r>
+              <w:rPr>
+                <w:rFonts w:ascii="Arial" w:eastAsia="Arial" w:hAnsi="Arial" w:cs="Arial"/>
+              </w:rPr>
+              <w:t>a</w:t>
+            </w:r>
+            <w:r>
+              <w:rPr>
+                <w:rFonts w:ascii="Arial" w:eastAsia="Arial" w:hAnsi="Arial" w:cs="Arial"/>
+              </w:rPr>
+              <w:t xml:space="preserve"> de negocios</w:t>
+            </w:r>
+          </w:p>
+        </w:tc>
+        <w:tc>
+          <w:tcPr>
+            <w:tcW w:w="1890" w:type="dxa"/>
+          </w:tcPr>
+          <w:p>
+            <w:pPr>
+              <w:tabs>
+                <w:tab w:val="left" w:pos="540"/>
+                <w:tab w:val="left" w:pos="1260"/>
+              </w:tabs>
+              <w:spacing w:after="120"/>
+              <w:rPr>
+                <w:rFonts w:ascii="Arial" w:eastAsia="Arial" w:hAnsi="Arial" w:cs="Arial"/>
+              </w:rPr>
+            </w:pPr>
+            <w:r>
+              <w:rPr>
+                <w:rFonts w:ascii="Arial" w:eastAsia="Arial" w:hAnsi="Arial" w:cs="Arial"/>
+              </w:rPr>
+              <w:t>Se desempeña en la compra de materias primas y realización de cotizaciones</w:t>
+            </w:r>
+          </w:p>
+        </w:tc>
+        <w:tc>
+          <w:tcPr>
+            <w:tcW w:w="5130" w:type="dxa"/>
+          </w:tcPr>
+          <w:p>
+            <w:pPr>
+              <w:tabs>
+                <w:tab w:val="left" w:pos="540"/>
+                <w:tab w:val="left" w:pos="1260"/>
+              </w:tabs>
+              <w:spacing w:after="120"/>
+              <w:rPr>
+                <w:rFonts w:ascii="Arial" w:eastAsia="Arial" w:hAnsi="Arial" w:cs="Arial"/>
+              </w:rPr>
+            </w:pPr>
+            <w:r>
+              <w:rPr>
+                <w:rFonts w:ascii="Arial" w:eastAsia="Arial" w:hAnsi="Arial" w:cs="Arial"/>
+              </w:rPr>
+              <w:t>-Realizar cotizaciones</w:t>
+            </w:r>
+          </w:p>
+          <w:p>
+            <w:pPr>
+              <w:tabs>
+                <w:tab w:val="left" w:pos="540"/>
+                <w:tab w:val="left" w:pos="1260"/>
+              </w:tabs>
+              <w:spacing w:after="120"/>
+              <w:rPr>
+                <w:rFonts w:ascii="Arial" w:eastAsia="Arial" w:hAnsi="Arial" w:cs="Arial"/>
+              </w:rPr>
+            </w:pPr>
+            <w:r>
+              <w:rPr>
+                <w:rFonts w:ascii="Arial" w:eastAsia="Arial" w:hAnsi="Arial" w:cs="Arial"/>
+              </w:rPr>
+              <w:t>-Realizar cobranza de facturas vencidas.</w:t>
+            </w:r>
+          </w:p>
+          <w:p>
+            <w:pPr>
+              <w:tabs>
+                <w:tab w:val="left" w:pos="540"/>
+                <w:tab w:val="left" w:pos="1260"/>
+              </w:tabs>
+              <w:spacing w:after="120"/>
+              <w:rPr>
+                <w:rFonts w:ascii="Arial" w:eastAsia="Arial" w:hAnsi="Arial" w:cs="Arial"/>
+              </w:rPr>
+            </w:pPr>
+            <w:r>
+              <w:rPr>
+                <w:rFonts w:ascii="Arial" w:eastAsia="Arial" w:hAnsi="Arial" w:cs="Arial"/>
+              </w:rPr>
+              <w:t>-Solicitar materias primas.</w:t>
+            </w:r>
+          </w:p>
+          <w:p>
+            <w:pPr>
+              <w:tabs>
+                <w:tab w:val="left" w:pos="540"/>
+                <w:tab w:val="left" w:pos="1260"/>
+              </w:tabs>
+              <w:spacing w:after="120"/>
+              <w:rPr>
+                <w:rFonts w:ascii="Arial" w:eastAsia="Arial" w:hAnsi="Arial" w:cs="Arial"/>
+              </w:rPr>
+            </w:pPr>
+            <w:r>
+              <w:rPr>
+                <w:rFonts w:ascii="Arial" w:eastAsia="Arial" w:hAnsi="Arial" w:cs="Arial"/>
+              </w:rPr>
+              <w:t>-Encargada de caja</w:t>
+            </w:r>
           </w:p>
         </w:tc>
       </w:tr>
@@ -5476,7 +5638,7 @@
               <w:rPr>
                 <w:rFonts w:ascii="Arial" w:eastAsia="Arial" w:hAnsi="Arial" w:cs="Arial"/>
               </w:rPr>
-              <w:t>Ejecutiva de negocios</w:t>
+              <w:t>Recepcionista</w:t>
             </w:r>
           </w:p>
         </w:tc>
@@ -5499,13 +5661,13 @@
               <w:rPr>
                 <w:rFonts w:ascii="Arial" w:eastAsia="Arial" w:hAnsi="Arial" w:cs="Arial"/>
               </w:rPr>
-              <w:t>Se desempeña en la compra de materias primas y realización de cotizaciones</w:t>
-            </w:r>
-          </w:p>
-        </w:tc>
-        <w:tc>
-          <w:tcPr>
-            <w:tcW w:w="4125" w:type="dxa"/>
+              <w:t>Se encarga de administrar la información de facturas.</w:t>
+            </w:r>
+          </w:p>
+        </w:tc>
+        <w:tc>
+          <w:tcPr>
+            <w:tcW w:w="5130" w:type="dxa"/>
           </w:tcPr>
           <w:p>
             <w:pPr>
@@ -5522,7 +5684,7 @@
               <w:rPr>
                 <w:rFonts w:ascii="Arial" w:eastAsia="Arial" w:hAnsi="Arial" w:cs="Arial"/>
               </w:rPr>
-              <w:t>-Realizar cotizaciones</w:t>
+              <w:t>-Ingresar compras y ventas en libros diarios.</w:t>
             </w:r>
           </w:p>
           <w:p>
@@ -5540,7 +5702,7 @@
               <w:rPr>
                 <w:rFonts w:ascii="Arial" w:eastAsia="Arial" w:hAnsi="Arial" w:cs="Arial"/>
               </w:rPr>
-              <w:t>-Realizar cobranza de facturas vencidas.</w:t>
+              <w:t>-Ingresar facturas deudas de clientes y a proveedores.</w:t>
             </w:r>
           </w:p>
           <w:p>
@@ -5558,7 +5720,7 @@
               <w:rPr>
                 <w:rFonts w:ascii="Arial" w:eastAsia="Arial" w:hAnsi="Arial" w:cs="Arial"/>
               </w:rPr>
-              <w:t>-Solicitar materias primas.</w:t>
+              <w:t>-Emisión de facturas y guías de despacho.</w:t>
             </w:r>
           </w:p>
           <w:p>
@@ -5576,13 +5738,54 @@
               <w:rPr>
                 <w:rFonts w:ascii="Arial" w:eastAsia="Arial" w:hAnsi="Arial" w:cs="Arial"/>
               </w:rPr>
-              <w:t>-Encargada de caja</w:t>
-            </w:r>
-          </w:p>
-        </w:tc>
-        <w:tc>
-          <w:tcPr>
-            <w:tcW w:w="1230" w:type="dxa"/>
+              <w:t>-ingresar planillas de pagos</w:t>
+            </w:r>
+          </w:p>
+          <w:p>
+            <w:pPr>
+              <w:tabs>
+                <w:tab w:val="left" w:pos="540"/>
+                <w:tab w:val="left" w:pos="1260"/>
+              </w:tabs>
+              <w:spacing w:after="120"/>
+              <w:rPr>
+                <w:rFonts w:ascii="Arial" w:eastAsia="Arial" w:hAnsi="Arial" w:cs="Arial"/>
+              </w:rPr>
+            </w:pPr>
+            <w:r>
+              <w:rPr>
+                <w:rFonts w:ascii="Arial" w:eastAsia="Arial" w:hAnsi="Arial" w:cs="Arial"/>
+              </w:rPr>
+              <w:t>-Gestionar permisos</w:t>
+            </w:r>
+          </w:p>
+          <w:p>
+            <w:pPr>
+              <w:tabs>
+                <w:tab w:val="left" w:pos="540"/>
+                <w:tab w:val="left" w:pos="1260"/>
+              </w:tabs>
+              <w:spacing w:after="120"/>
+              <w:rPr>
+                <w:rFonts w:ascii="Arial" w:eastAsia="Arial" w:hAnsi="Arial" w:cs="Arial"/>
+              </w:rPr>
+            </w:pPr>
+            <w:r>
+              <w:rPr>
+                <w:rFonts w:ascii="Arial" w:eastAsia="Arial" w:hAnsi="Arial" w:cs="Arial"/>
+              </w:rPr>
+              <w:t>-Ingresar remesa</w:t>
+            </w:r>
+          </w:p>
+        </w:tc>
+      </w:tr>
+      <w:tr>
+        <w:trPr>
+          <w:trHeight w:val="960"/>
+        </w:trPr>
+        <w:tc>
+          <w:tcPr>
+            <w:tcW w:w="1500" w:type="dxa"/>
           </w:tcPr>
           <w:p>
             <w:pPr>
@@ -5602,26 +5805,21 @@
                 <w:rFonts w:ascii="Arial" w:eastAsia="Arial" w:hAnsi="Arial" w:cs="Arial"/>
               </w:rPr>
             </w:pPr>
-          </w:p>
-        </w:tc>
-      </w:tr>
-      <w:tr>
-        <w:trPr>
-          <w:trHeight w:val="960"/>
-        </w:trPr>
-        <w:tc>
-          <w:tcPr>
-            <w:tcW w:w="1500" w:type="dxa"/>
-          </w:tcPr>
-          <w:p>
-            <w:pPr>
-              <w:pBdr>
-                <w:top w:val="nil"/>
-                <w:left w:val="nil"/>
-                <w:bottom w:val="nil"/>
-                <w:right w:val="nil"/>
-                <w:between w:val="nil"/>
-              </w:pBdr>
+            <w:r>
+              <w:rPr>
+                <w:rFonts w:ascii="Arial" w:eastAsia="Arial" w:hAnsi="Arial" w:cs="Arial"/>
+              </w:rPr>
+              <w:lastRenderedPageBreak/>
+              <w:t>Jefe de Taller</w:t>
+            </w:r>
+          </w:p>
+        </w:tc>
+        <w:tc>
+          <w:tcPr>
+            <w:tcW w:w="1890" w:type="dxa"/>
+          </w:tcPr>
+          <w:p>
+            <w:pPr>
               <w:tabs>
                 <w:tab w:val="left" w:pos="540"/>
                 <w:tab w:val="left" w:pos="1260"/>
@@ -5635,13 +5833,19 @@
               <w:rPr>
                 <w:rFonts w:ascii="Arial" w:eastAsia="Arial" w:hAnsi="Arial" w:cs="Arial"/>
               </w:rPr>
-              <w:t>Recepcionista</w:t>
-            </w:r>
-          </w:p>
-        </w:tc>
-        <w:tc>
-          <w:tcPr>
-            <w:tcW w:w="1890" w:type="dxa"/>
+              <w:t>Se desempeña en</w:t>
+            </w:r>
+            <w:r>
+              <w:rPr>
+                <w:rFonts w:ascii="Arial" w:eastAsia="Arial" w:hAnsi="Arial" w:cs="Arial"/>
+              </w:rPr>
+              <w:t xml:space="preserve"> la supervisión de trabajos en fábrica</w:t>
+            </w:r>
+          </w:p>
+        </w:tc>
+        <w:tc>
+          <w:tcPr>
+            <w:tcW w:w="5130" w:type="dxa"/>
           </w:tcPr>
           <w:p>
             <w:pPr>
@@ -5658,14 +5862,9 @@
               <w:rPr>
                 <w:rFonts w:ascii="Arial" w:eastAsia="Arial" w:hAnsi="Arial" w:cs="Arial"/>
               </w:rPr>
-              <w:t>Se encarga de administrar la información de facturas.</w:t>
-            </w:r>
-          </w:p>
-        </w:tc>
-        <w:tc>
-          <w:tcPr>
-            <w:tcW w:w="4125" w:type="dxa"/>
-          </w:tcPr>
+              <w:t>-Supervisa los trabajos en producción.</w:t>
+            </w:r>
+          </w:p>
           <w:p>
             <w:pPr>
               <w:tabs>
@@ -5681,7 +5880,7 @@
               <w:rPr>
                 <w:rFonts w:ascii="Arial" w:eastAsia="Arial" w:hAnsi="Arial" w:cs="Arial"/>
               </w:rPr>
-              <w:t>-Ingresar compras y ventas en libros diarios.</w:t>
+              <w:t>-Supervisa herramientas y maquinaria.</w:t>
             </w:r>
           </w:p>
           <w:p>
@@ -5699,104 +5898,8 @@
               <w:rPr>
                 <w:rFonts w:ascii="Arial" w:eastAsia="Arial" w:hAnsi="Arial" w:cs="Arial"/>
               </w:rPr>
-              <w:t>-Ingresar facturas deudas de clientes y a proveedores.</w:t>
-            </w:r>
-          </w:p>
-          <w:p>
-            <w:pPr>
-              <w:tabs>
-                <w:tab w:val="left" w:pos="540"/>
-                <w:tab w:val="left" w:pos="1260"/>
-              </w:tabs>
-              <w:spacing w:after="120"/>
-              <w:rPr>
-                <w:rFonts w:ascii="Arial" w:eastAsia="Arial" w:hAnsi="Arial" w:cs="Arial"/>
-              </w:rPr>
-            </w:pPr>
-            <w:r>
-              <w:rPr>
-                <w:rFonts w:ascii="Arial" w:eastAsia="Arial" w:hAnsi="Arial" w:cs="Arial"/>
-              </w:rPr>
-              <w:t>-Emisión de facturas y guías de despacho.</w:t>
-            </w:r>
-          </w:p>
-          <w:p>
-            <w:pPr>
-              <w:tabs>
-                <w:tab w:val="left" w:pos="540"/>
-                <w:tab w:val="left" w:pos="1260"/>
-              </w:tabs>
-              <w:spacing w:after="120"/>
-              <w:rPr>
-                <w:rFonts w:ascii="Arial" w:eastAsia="Arial" w:hAnsi="Arial" w:cs="Arial"/>
-              </w:rPr>
-            </w:pPr>
-            <w:r>
-              <w:rPr>
-                <w:rFonts w:ascii="Arial" w:eastAsia="Arial" w:hAnsi="Arial" w:cs="Arial"/>
-              </w:rPr>
-              <w:t>-ingresar planillas de pagos</w:t>
-            </w:r>
-          </w:p>
-          <w:p>
-            <w:pPr>
-              <w:tabs>
-                <w:tab w:val="left" w:pos="540"/>
-                <w:tab w:val="left" w:pos="1260"/>
-              </w:tabs>
-              <w:spacing w:after="120"/>
-              <w:rPr>
-                <w:rFonts w:ascii="Arial" w:eastAsia="Arial" w:hAnsi="Arial" w:cs="Arial"/>
-              </w:rPr>
-            </w:pPr>
-            <w:r>
-              <w:rPr>
-                <w:rFonts w:ascii="Arial" w:eastAsia="Arial" w:hAnsi="Arial" w:cs="Arial"/>
-              </w:rPr>
-              <w:t>-Gestionar permisos</w:t>
-            </w:r>
-          </w:p>
-          <w:p>
-            <w:pPr>
-              <w:tabs>
-                <w:tab w:val="left" w:pos="540"/>
-                <w:tab w:val="left" w:pos="1260"/>
-              </w:tabs>
-              <w:spacing w:after="120"/>
-              <w:rPr>
-                <w:rFonts w:ascii="Arial" w:eastAsia="Arial" w:hAnsi="Arial" w:cs="Arial"/>
-              </w:rPr>
-            </w:pPr>
-            <w:r>
-              <w:rPr>
-                <w:rFonts w:ascii="Arial" w:eastAsia="Arial" w:hAnsi="Arial" w:cs="Arial"/>
-              </w:rPr>
-              <w:t>-Ingresar remesa</w:t>
-            </w:r>
-          </w:p>
-        </w:tc>
-        <w:tc>
-          <w:tcPr>
-            <w:tcW w:w="1230" w:type="dxa"/>
-          </w:tcPr>
-          <w:p>
-            <w:pPr>
-              <w:pBdr>
-                <w:top w:val="nil"/>
-                <w:left w:val="nil"/>
-                <w:bottom w:val="nil"/>
-                <w:right w:val="nil"/>
-                <w:between w:val="nil"/>
-              </w:pBdr>
-              <w:tabs>
-                <w:tab w:val="left" w:pos="540"/>
-                <w:tab w:val="left" w:pos="1260"/>
-              </w:tabs>
-              <w:spacing w:after="120"/>
-              <w:rPr>
-                <w:rFonts w:ascii="Arial" w:eastAsia="Arial" w:hAnsi="Arial" w:cs="Arial"/>
-              </w:rPr>
-            </w:pPr>
+              <w:t>-Supervisa a trabajadores en fábrica.</w:t>
+            </w:r>
           </w:p>
         </w:tc>
       </w:tr>
@@ -5817,8 +5920,42 @@
           <w:rFonts w:ascii="Arial" w:eastAsia="Arial" w:hAnsi="Arial" w:cs="Arial"/>
         </w:rPr>
       </w:pPr>
-      <w:bookmarkStart w:id="32" w:name="_3whwml4" w:colFirst="0" w:colLast="0"/>
-      <w:bookmarkEnd w:id="32"/>
+      <w:bookmarkStart w:id="31" w:name="_3whwml4" w:colFirst="0" w:colLast="0"/>
+      <w:bookmarkEnd w:id="31"/>
+    </w:p>
+    <w:p>
+      <w:pPr>
+        <w:keepLines/>
+        <w:pBdr>
+          <w:top w:val="nil"/>
+          <w:left w:val="nil"/>
+          <w:bottom w:val="nil"/>
+          <w:right w:val="nil"/>
+          <w:between w:val="nil"/>
+        </w:pBdr>
+        <w:spacing w:after="120"/>
+        <w:ind w:left="720" w:hanging="720"/>
+        <w:rPr>
+          <w:rFonts w:ascii="Arial" w:eastAsia="Arial" w:hAnsi="Arial" w:cs="Arial"/>
+        </w:rPr>
+      </w:pPr>
+    </w:p>
+    <w:p>
+      <w:pPr>
+        <w:keepLines/>
+        <w:pBdr>
+          <w:top w:val="nil"/>
+          <w:left w:val="nil"/>
+          <w:bottom w:val="nil"/>
+          <w:right w:val="nil"/>
+          <w:between w:val="nil"/>
+        </w:pBdr>
+        <w:spacing w:after="120"/>
+        <w:ind w:left="720" w:hanging="720"/>
+        <w:rPr>
+          <w:rFonts w:ascii="Arial" w:eastAsia="Arial" w:hAnsi="Arial" w:cs="Arial"/>
+        </w:rPr>
+      </w:pPr>
     </w:p>
     <w:p>
       <w:pPr>
@@ -5828,11 +5965,11 @@
           <w:numId w:val="1"/>
         </w:numPr>
       </w:pPr>
-      <w:bookmarkStart w:id="33" w:name="_Toc17318818"/>
+      <w:bookmarkStart w:id="32" w:name="_Toc21974974"/>
       <w:r>
         <w:t>Ambiente de Usuario</w:t>
       </w:r>
-      <w:bookmarkEnd w:id="33"/>
+      <w:bookmarkEnd w:id="32"/>
     </w:p>
     <w:p>
       <w:pPr>
@@ -5852,20 +5989,25 @@
           <w:rFonts w:ascii="Arial" w:eastAsia="Arial" w:hAnsi="Arial" w:cs="Arial"/>
         </w:rPr>
       </w:pPr>
-      <w:bookmarkStart w:id="34" w:name="_2bn6wsx" w:colFirst="0" w:colLast="0"/>
-      <w:bookmarkEnd w:id="34"/>
+      <w:bookmarkStart w:id="33" w:name="_2bn6wsx" w:colFirst="0" w:colLast="0"/>
+      <w:bookmarkEnd w:id="33"/>
       <w:r>
         <w:rPr>
           <w:rFonts w:ascii="Arial" w:eastAsia="Arial" w:hAnsi="Arial" w:cs="Arial"/>
         </w:rPr>
-        <w:t xml:space="preserve">Las personas involucradas en el proceso facturación es fija a pesar de que pueda rotar el personal. El tiempo que demora en completar el ciclo de entrega de un servicio o producto al cliente depende del tipo </w:t>
+        <w:t>Las personas involucradas en el proceso facturación es fija a pesar de que pueda rotar el personal. El tiempo que demora en completar el ciclo de entrega de un servicio o producto al cliente</w:t>
       </w:r>
       <w:r>
         <w:rPr>
           <w:rFonts w:ascii="Arial" w:eastAsia="Arial" w:hAnsi="Arial" w:cs="Arial"/>
         </w:rPr>
-        <w:lastRenderedPageBreak/>
-        <w:t xml:space="preserve">de trabajo ya que pueden requerir servicios </w:t>
+        <w:t>,</w:t>
+      </w:r>
+      <w:r>
+        <w:rPr>
+          <w:rFonts w:ascii="Arial" w:eastAsia="Arial" w:hAnsi="Arial" w:cs="Arial"/>
+        </w:rPr>
+        <w:t xml:space="preserve"> depende del tipo de trabajo ya que pueden requerir servicios </w:t>
       </w:r>
       <w:r>
         <w:rPr>
@@ -5877,35 +6019,43 @@
         <w:rPr>
           <w:rFonts w:ascii="Arial" w:eastAsia="Arial" w:hAnsi="Arial" w:cs="Arial"/>
         </w:rPr>
-        <w:t xml:space="preserve">como pintura, cableado eléctrico, chapas de seguridad </w:t>
+        <w:t>como pintura, cableado eléctrico, chapas de seguridad</w:t>
       </w:r>
-      <w:proofErr w:type="spellStart"/>
       <w:r>
         <w:rPr>
           <w:rFonts w:ascii="Arial" w:eastAsia="Arial" w:hAnsi="Arial" w:cs="Arial"/>
         </w:rPr>
-        <w:t>etc</w:t>
+        <w:t>, entre otros</w:t>
       </w:r>
-      <w:proofErr w:type="spellEnd"/>
       <w:r>
         <w:rPr>
           <w:rFonts w:ascii="Arial" w:eastAsia="Arial" w:hAnsi="Arial" w:cs="Arial"/>
         </w:rPr>
         <w:t xml:space="preserve">) por lo tanto siempre es cambiante. La principal herramienta utilizada en la empresa es </w:t>
       </w:r>
-      <w:proofErr w:type="spellStart"/>
       <w:r>
         <w:rPr>
           <w:rFonts w:ascii="Arial" w:eastAsia="Arial" w:hAnsi="Arial" w:cs="Arial"/>
         </w:rPr>
-        <w:t>excel</w:t>
+        <w:t>Excel</w:t>
       </w:r>
-      <w:proofErr w:type="spellEnd"/>
       <w:r>
         <w:rPr>
           <w:rFonts w:ascii="Arial" w:eastAsia="Arial" w:hAnsi="Arial" w:cs="Arial"/>
         </w:rPr>
-        <w:t>, ya que las bases de datos de facturación son llevadas a cabo en este software. Nuestro software está pensado para mejorar este sistema existente en la empresa, brindado herramientas para cotizaciones simples dentro del rubro de la empresa, los cuales pueden ser corte y plegado o corte láser, además de brindar una mejor organización del proceso de facturación.</w:t>
+        <w:t xml:space="preserve">, ya que las bases de datos de facturación son llevadas a cabo en este software. </w:t>
+      </w:r>
+      <w:r>
+        <w:rPr>
+          <w:rFonts w:ascii="Arial" w:eastAsia="Arial" w:hAnsi="Arial" w:cs="Arial"/>
+        </w:rPr>
+        <w:t xml:space="preserve">El </w:t>
+      </w:r>
+      <w:r>
+        <w:rPr>
+          <w:rFonts w:ascii="Arial" w:eastAsia="Arial" w:hAnsi="Arial" w:cs="Arial"/>
+        </w:rPr>
+        <w:t>software está pensado para mejorar este sistema existente en la empresa, brindado herramientas para cotizaciones simples dentro del rubro de la empresa, los cuales pueden ser corte y plegado o corte láser, además de brindar una mejor organización del proceso de facturación.</w:t>
       </w:r>
     </w:p>
     <w:p>
@@ -5917,16 +6067,11 @@
           <w:numId w:val="1"/>
         </w:numPr>
       </w:pPr>
-      <w:bookmarkStart w:id="35" w:name="_Toc17318819"/>
+      <w:bookmarkStart w:id="34" w:name="_Toc21974975"/>
       <w:r>
-        <w:t xml:space="preserve">Perfil </w:t>
+        <w:t>Perfil Stakeholder</w:t>
       </w:r>
-      <w:proofErr w:type="spellStart"/>
-      <w:r>
-        <w:t>Stakeholder</w:t>
-      </w:r>
-      <w:bookmarkEnd w:id="35"/>
-      <w:proofErr w:type="spellEnd"/>
+      <w:bookmarkEnd w:id="34"/>
       <w:r>
         <w:t xml:space="preserve"> </w:t>
       </w:r>
@@ -5942,14 +6087,14 @@
           <w:i w:val="0"/>
         </w:rPr>
       </w:pPr>
-      <w:bookmarkStart w:id="36" w:name="_Toc17318820"/>
+      <w:bookmarkStart w:id="35" w:name="_Toc21974976"/>
       <w:r>
         <w:rPr>
           <w:i w:val="0"/>
         </w:rPr>
         <w:t>Gerente de Operaciones</w:t>
       </w:r>
-      <w:bookmarkEnd w:id="36"/>
+      <w:bookmarkEnd w:id="35"/>
     </w:p>
     <w:tbl>
       <w:tblPr>
@@ -6467,14 +6612,12 @@
                 <w:rFonts w:ascii="Arial" w:eastAsia="Arial" w:hAnsi="Arial" w:cs="Arial"/>
               </w:rPr>
             </w:pPr>
-            <w:proofErr w:type="spellStart"/>
-            <w:r>
-              <w:rPr>
-                <w:rFonts w:ascii="Arial" w:eastAsia="Arial" w:hAnsi="Arial" w:cs="Arial"/>
-              </w:rPr>
-              <w:t>Ningúno</w:t>
-            </w:r>
-            <w:proofErr w:type="spellEnd"/>
+            <w:r>
+              <w:rPr>
+                <w:rFonts w:ascii="Arial" w:eastAsia="Arial" w:hAnsi="Arial" w:cs="Arial"/>
+              </w:rPr>
+              <w:t>Ninguno</w:t>
+            </w:r>
             <w:r>
               <w:rPr>
                 <w:rFonts w:ascii="Arial" w:eastAsia="Arial" w:hAnsi="Arial" w:cs="Arial"/>
@@ -6500,6 +6643,7 @@
                 <w:rFonts w:ascii="Arial" w:eastAsia="Arial" w:hAnsi="Arial" w:cs="Arial"/>
                 <w:b/>
               </w:rPr>
+              <w:lastRenderedPageBreak/>
               <w:t>Comentarios/Asuntos</w:t>
             </w:r>
           </w:p>
@@ -6526,14 +6670,12 @@
                 <w:rFonts w:ascii="Arial" w:eastAsia="Arial" w:hAnsi="Arial" w:cs="Arial"/>
               </w:rPr>
             </w:pPr>
-            <w:proofErr w:type="spellStart"/>
-            <w:r>
-              <w:rPr>
-                <w:rFonts w:ascii="Arial" w:eastAsia="Arial" w:hAnsi="Arial" w:cs="Arial"/>
-              </w:rPr>
-              <w:t>Ningúno</w:t>
-            </w:r>
-            <w:proofErr w:type="spellEnd"/>
+            <w:r>
+              <w:rPr>
+                <w:rFonts w:ascii="Arial" w:eastAsia="Arial" w:hAnsi="Arial" w:cs="Arial"/>
+              </w:rPr>
+              <w:t>Ninguno</w:t>
+            </w:r>
             <w:r>
               <w:rPr>
                 <w:rFonts w:ascii="Arial" w:eastAsia="Arial" w:hAnsi="Arial" w:cs="Arial"/>
@@ -6560,8 +6702,8 @@
           <w:rFonts w:ascii="Arial" w:eastAsia="Arial" w:hAnsi="Arial" w:cs="Arial"/>
         </w:rPr>
       </w:pPr>
-      <w:bookmarkStart w:id="37" w:name="_qsh70q" w:colFirst="0" w:colLast="0"/>
-      <w:bookmarkEnd w:id="37"/>
+      <w:bookmarkStart w:id="36" w:name="_qsh70q" w:colFirst="0" w:colLast="0"/>
+      <w:bookmarkEnd w:id="36"/>
     </w:p>
     <w:p>
       <w:pPr>
@@ -6572,11 +6714,11 @@
           <w:numId w:val="1"/>
         </w:numPr>
       </w:pPr>
-      <w:bookmarkStart w:id="38" w:name="_Toc17318821"/>
+      <w:bookmarkStart w:id="37" w:name="_Toc21974977"/>
       <w:r>
         <w:t>Perfiles de Usuario</w:t>
       </w:r>
-      <w:bookmarkEnd w:id="38"/>
+      <w:bookmarkEnd w:id="37"/>
       <w:r>
         <w:t xml:space="preserve">  </w:t>
       </w:r>
@@ -6593,7 +6735,7 @@
           <w:i w:val="0"/>
         </w:rPr>
       </w:pPr>
-      <w:bookmarkStart w:id="39" w:name="_Toc17318822"/>
+      <w:bookmarkStart w:id="38" w:name="_Toc21974978"/>
       <w:r>
         <w:rPr>
           <w:b/>
@@ -6615,7 +6757,7 @@
         </w:rPr>
         <w:t xml:space="preserve"> de negocios</w:t>
       </w:r>
-      <w:bookmarkEnd w:id="39"/>
+      <w:bookmarkEnd w:id="38"/>
       <w:r>
         <w:rPr>
           <w:b/>
@@ -6741,7 +6883,7 @@
               <w:rPr>
                 <w:rFonts w:ascii="Arial" w:eastAsia="Arial" w:hAnsi="Arial" w:cs="Arial"/>
               </w:rPr>
-              <w:t>Persona que por lo general se encarga del proceso de facturación y cobranza.</w:t>
+              <w:t>Persona se encarga del proceso de facturación y cobranza.</w:t>
             </w:r>
           </w:p>
         </w:tc>
@@ -6762,7 +6904,6 @@
                 <w:rFonts w:ascii="Arial" w:eastAsia="Arial" w:hAnsi="Arial" w:cs="Arial"/>
                 <w:b/>
               </w:rPr>
-              <w:lastRenderedPageBreak/>
               <w:t>Tipo</w:t>
             </w:r>
           </w:p>
@@ -7044,7 +7185,13 @@
               <w:rPr>
                 <w:rFonts w:ascii="Arial" w:eastAsia="Arial" w:hAnsi="Arial" w:cs="Arial"/>
               </w:rPr>
-              <w:t>ninguno</w:t>
+              <w:t>N</w:t>
+            </w:r>
+            <w:r>
+              <w:rPr>
+                <w:rFonts w:ascii="Arial" w:eastAsia="Arial" w:hAnsi="Arial" w:cs="Arial"/>
+              </w:rPr>
+              <w:t>inguno</w:t>
             </w:r>
           </w:p>
         </w:tc>
@@ -7095,7 +7242,13 @@
               <w:rPr>
                 <w:rFonts w:ascii="Arial" w:eastAsia="Arial" w:hAnsi="Arial" w:cs="Arial"/>
               </w:rPr>
-              <w:t>ninguno</w:t>
+              <w:t>N</w:t>
+            </w:r>
+            <w:r>
+              <w:rPr>
+                <w:rFonts w:ascii="Arial" w:eastAsia="Arial" w:hAnsi="Arial" w:cs="Arial"/>
+              </w:rPr>
+              <w:t>inguno</w:t>
             </w:r>
           </w:p>
         </w:tc>
@@ -7106,10 +7259,10 @@
         <w:pStyle w:val="Ttulo3"/>
         <w:ind w:left="0" w:firstLine="0"/>
       </w:pPr>
-      <w:bookmarkStart w:id="40" w:name="_3as4poj" w:colFirst="0" w:colLast="0"/>
-      <w:bookmarkStart w:id="41" w:name="_Toc17318518"/>
+      <w:bookmarkStart w:id="39" w:name="_3as4poj" w:colFirst="0" w:colLast="0"/>
+      <w:bookmarkStart w:id="40" w:name="_Toc17318518"/>
+      <w:bookmarkEnd w:id="39"/>
       <w:bookmarkEnd w:id="40"/>
-      <w:bookmarkEnd w:id="41"/>
     </w:p>
     <w:tbl>
       <w:tblPr>
@@ -7392,6 +7545,7 @@
               <w:rPr>
                 <w:rFonts w:ascii="Arial" w:eastAsia="Arial" w:hAnsi="Arial" w:cs="Arial"/>
               </w:rPr>
+              <w:lastRenderedPageBreak/>
               <w:t>-Ingresar remesa</w:t>
             </w:r>
           </w:p>
@@ -7413,6 +7567,7 @@
                 <w:rFonts w:ascii="Arial" w:eastAsia="Arial" w:hAnsi="Arial" w:cs="Arial"/>
                 <w:b/>
               </w:rPr>
+              <w:lastRenderedPageBreak/>
               <w:t>Criterios de Éxito</w:t>
             </w:r>
           </w:p>
@@ -7436,7 +7591,13 @@
               <w:rPr>
                 <w:rFonts w:ascii="Arial" w:eastAsia="Arial" w:hAnsi="Arial" w:cs="Arial"/>
               </w:rPr>
-              <w:t>a definir por el cliente</w:t>
+              <w:t>A</w:t>
+            </w:r>
+            <w:r>
+              <w:rPr>
+                <w:rFonts w:ascii="Arial" w:eastAsia="Arial" w:hAnsi="Arial" w:cs="Arial"/>
+              </w:rPr>
+              <w:t xml:space="preserve"> definir por el cliente</w:t>
             </w:r>
           </w:p>
         </w:tc>
@@ -7476,14 +7637,12 @@
                 <w:rFonts w:ascii="Arial" w:eastAsia="Arial" w:hAnsi="Arial" w:cs="Arial"/>
               </w:rPr>
             </w:pPr>
-            <w:proofErr w:type="spellStart"/>
-            <w:r>
-              <w:rPr>
-                <w:rFonts w:ascii="Arial" w:eastAsia="Arial" w:hAnsi="Arial" w:cs="Arial"/>
-              </w:rPr>
-              <w:t>Gestion</w:t>
-            </w:r>
-            <w:proofErr w:type="spellEnd"/>
+            <w:r>
+              <w:rPr>
+                <w:rFonts w:ascii="Arial" w:eastAsia="Arial" w:hAnsi="Arial" w:cs="Arial"/>
+              </w:rPr>
+              <w:t>Gestión</w:t>
+            </w:r>
             <w:r>
               <w:rPr>
                 <w:rFonts w:ascii="Arial" w:eastAsia="Arial" w:hAnsi="Arial" w:cs="Arial"/>
@@ -7532,7 +7691,13 @@
               <w:rPr>
                 <w:rFonts w:ascii="Arial" w:eastAsia="Arial" w:hAnsi="Arial" w:cs="Arial"/>
               </w:rPr>
-              <w:t>ninguno</w:t>
+              <w:t>N</w:t>
+            </w:r>
+            <w:r>
+              <w:rPr>
+                <w:rFonts w:ascii="Arial" w:eastAsia="Arial" w:hAnsi="Arial" w:cs="Arial"/>
+              </w:rPr>
+              <w:t>inguno</w:t>
             </w:r>
           </w:p>
         </w:tc>
@@ -7576,7 +7741,13 @@
               <w:rPr>
                 <w:rFonts w:ascii="Arial" w:eastAsia="Arial" w:hAnsi="Arial" w:cs="Arial"/>
               </w:rPr>
-              <w:t>ninguno</w:t>
+              <w:t>N</w:t>
+            </w:r>
+            <w:r>
+              <w:rPr>
+                <w:rFonts w:ascii="Arial" w:eastAsia="Arial" w:hAnsi="Arial" w:cs="Arial"/>
+              </w:rPr>
+              <w:t>inguno</w:t>
             </w:r>
           </w:p>
         </w:tc>
@@ -7591,8 +7762,8 @@
           <w:rFonts w:ascii="Arial" w:eastAsia="Arial" w:hAnsi="Arial" w:cs="Arial"/>
         </w:rPr>
       </w:pPr>
-      <w:bookmarkStart w:id="42" w:name="_1pxezwc" w:colFirst="0" w:colLast="0"/>
-      <w:bookmarkEnd w:id="42"/>
+      <w:bookmarkStart w:id="41" w:name="_1pxezwc" w:colFirst="0" w:colLast="0"/>
+      <w:bookmarkEnd w:id="41"/>
     </w:p>
     <w:p>
       <w:pPr>
@@ -7610,8 +7781,8 @@
           <w:rFonts w:ascii="Arial" w:eastAsia="Arial" w:hAnsi="Arial" w:cs="Arial"/>
         </w:rPr>
       </w:pPr>
-      <w:bookmarkStart w:id="43" w:name="_49x2ik5" w:colFirst="0" w:colLast="0"/>
-      <w:bookmarkEnd w:id="43"/>
+      <w:bookmarkStart w:id="42" w:name="_49x2ik5" w:colFirst="0" w:colLast="0"/>
+      <w:bookmarkEnd w:id="42"/>
     </w:p>
     <w:p>
       <w:pPr>
@@ -7621,14 +7792,13 @@
           <w:numId w:val="1"/>
         </w:numPr>
       </w:pPr>
-      <w:bookmarkStart w:id="44" w:name="_23ckvvd" w:colFirst="0" w:colLast="0"/>
-      <w:bookmarkStart w:id="45" w:name="_Toc17318823"/>
-      <w:bookmarkEnd w:id="44"/>
+      <w:bookmarkStart w:id="43" w:name="_23ckvvd" w:colFirst="0" w:colLast="0"/>
+      <w:bookmarkStart w:id="44" w:name="_Toc21974979"/>
+      <w:bookmarkEnd w:id="43"/>
       <w:r>
-        <w:lastRenderedPageBreak/>
         <w:t>Visión General del producto</w:t>
       </w:r>
-      <w:bookmarkEnd w:id="45"/>
+      <w:bookmarkEnd w:id="44"/>
     </w:p>
     <w:p>
       <w:pPr>
@@ -7638,11 +7808,11 @@
           <w:numId w:val="1"/>
         </w:numPr>
       </w:pPr>
-      <w:bookmarkStart w:id="46" w:name="_Toc17318824"/>
+      <w:bookmarkStart w:id="45" w:name="_Toc21974980"/>
       <w:r>
         <w:t>Perspectiva del producto</w:t>
       </w:r>
-      <w:bookmarkEnd w:id="46"/>
+      <w:bookmarkEnd w:id="45"/>
     </w:p>
     <w:p>
       <w:pPr>
@@ -7662,8 +7832,8 @@
           <w:rFonts w:ascii="Arial" w:eastAsia="Arial" w:hAnsi="Arial" w:cs="Arial"/>
         </w:rPr>
       </w:pPr>
-      <w:bookmarkStart w:id="47" w:name="_ihv636" w:colFirst="0" w:colLast="0"/>
-      <w:bookmarkEnd w:id="47"/>
+      <w:bookmarkStart w:id="46" w:name="_ihv636" w:colFirst="0" w:colLast="0"/>
+      <w:bookmarkEnd w:id="46"/>
       <w:r>
         <w:rPr>
           <w:rFonts w:ascii="Arial" w:eastAsia="Arial" w:hAnsi="Arial" w:cs="Arial"/>
@@ -7707,13 +7877,25 @@
           <w:rFonts w:ascii="Arial" w:eastAsia="Arial" w:hAnsi="Arial" w:cs="Arial"/>
         </w:rPr>
       </w:pPr>
-      <w:bookmarkStart w:id="48" w:name="_32hioqz" w:colFirst="0" w:colLast="0"/>
-      <w:bookmarkEnd w:id="48"/>
+      <w:bookmarkStart w:id="47" w:name="_32hioqz" w:colFirst="0" w:colLast="0"/>
+      <w:bookmarkEnd w:id="47"/>
       <w:r>
         <w:rPr>
           <w:rFonts w:ascii="Arial" w:eastAsia="Arial" w:hAnsi="Arial" w:cs="Arial"/>
         </w:rPr>
-        <w:t>El producto cubrirá los siguientes procesos: Contabilizar planchas y despuntes, registrar saldo inicial, movimientos, saldos finales, clasificar de forma separada el despunte con lo que no se ocupará, buscar OT de las distintas cotizaciones que se le realizaron a la empresa.</w:t>
+        <w:t xml:space="preserve">El producto cubrirá los siguientes procesos: Contabilizar planchas y despuntes, registrar </w:t>
+      </w:r>
+      <w:r>
+        <w:rPr>
+          <w:rFonts w:ascii="Arial" w:eastAsia="Arial" w:hAnsi="Arial" w:cs="Arial"/>
+        </w:rPr>
+        <w:t>cotizaciones,</w:t>
+      </w:r>
+      <w:r>
+        <w:rPr>
+          <w:rFonts w:ascii="Arial" w:eastAsia="Arial" w:hAnsi="Arial" w:cs="Arial"/>
+        </w:rPr>
+        <w:t xml:space="preserve"> clasificar de forma separada el despunte con lo que no se ocupará, buscar OT de las distintas cotizaciones que se le realizaron a la empresa.</w:t>
       </w:r>
     </w:p>
     <w:p>
@@ -7724,11 +7906,11 @@
           <w:numId w:val="1"/>
         </w:numPr>
       </w:pPr>
-      <w:bookmarkStart w:id="49" w:name="_Toc17318825"/>
+      <w:bookmarkStart w:id="48" w:name="_Toc21974981"/>
       <w:r>
         <w:t>Resumen de Capacidades</w:t>
       </w:r>
-      <w:bookmarkEnd w:id="49"/>
+      <w:bookmarkEnd w:id="48"/>
     </w:p>
     <w:p>
       <w:pPr>
@@ -7997,7 +8179,19 @@
               <w:rPr>
                 <w:rFonts w:ascii="Arial" w:eastAsia="Arial" w:hAnsi="Arial" w:cs="Arial"/>
               </w:rPr>
-              <w:t>OT,</w:t>
+              <w:t>O</w:t>
+            </w:r>
+            <w:r>
+              <w:rPr>
+                <w:rFonts w:ascii="Arial" w:eastAsia="Arial" w:hAnsi="Arial" w:cs="Arial"/>
+              </w:rPr>
+              <w:t>T</w:t>
+            </w:r>
+            <w:r>
+              <w:rPr>
+                <w:rFonts w:ascii="Arial" w:eastAsia="Arial" w:hAnsi="Arial" w:cs="Arial"/>
+              </w:rPr>
+              <w:t>,</w:t>
             </w:r>
             <w:proofErr w:type="gramEnd"/>
             <w:r>
@@ -8022,23 +8216,6 @@
         </w:tc>
       </w:tr>
     </w:tbl>
-    <w:p>
-      <w:pPr>
-        <w:pStyle w:val="Ttulo2"/>
-        <w:widowControl/>
-        <w:numPr>
-          <w:ilvl w:val="1"/>
-          <w:numId w:val="1"/>
-        </w:numPr>
-      </w:pPr>
-      <w:bookmarkStart w:id="50" w:name="_1hmsyys" w:colFirst="0" w:colLast="0"/>
-      <w:bookmarkStart w:id="51" w:name="_Toc17318826"/>
-      <w:bookmarkEnd w:id="50"/>
-      <w:r>
-        <w:t>Licencias e Instalación</w:t>
-      </w:r>
-      <w:bookmarkEnd w:id="51"/>
-    </w:p>
     <w:p>
       <w:pPr>
         <w:pBdr>
@@ -8057,28 +8234,10 @@
           <w:rFonts w:ascii="Arial" w:eastAsia="Arial" w:hAnsi="Arial" w:cs="Arial"/>
         </w:rPr>
       </w:pPr>
-      <w:bookmarkStart w:id="52" w:name="_3fwokq0" w:colFirst="0" w:colLast="0"/>
-      <w:bookmarkEnd w:id="52"/>
-      <w:r>
-        <w:rPr>
-          <w:rFonts w:ascii="Arial" w:eastAsia="Arial" w:hAnsi="Arial" w:cs="Arial"/>
-        </w:rPr>
-        <w:t xml:space="preserve">El instalador de la aplicación poseerá licencia para la cantidad de </w:t>
-      </w:r>
-      <w:proofErr w:type="spellStart"/>
-      <w:r>
-        <w:rPr>
-          <w:rFonts w:ascii="Arial" w:eastAsia="Arial" w:hAnsi="Arial" w:cs="Arial"/>
-        </w:rPr>
-        <w:t>PCs</w:t>
-      </w:r>
-      <w:proofErr w:type="spellEnd"/>
-      <w:r>
-        <w:rPr>
-          <w:rFonts w:ascii="Arial" w:eastAsia="Arial" w:hAnsi="Arial" w:cs="Arial"/>
-        </w:rPr>
-        <w:t xml:space="preserve"> que se requiera que tenga esta aplicación.</w:t>
-      </w:r>
+      <w:bookmarkStart w:id="49" w:name="_1hmsyys" w:colFirst="0" w:colLast="0"/>
+      <w:bookmarkStart w:id="50" w:name="_1v1yuxt" w:colFirst="0" w:colLast="0"/>
+      <w:bookmarkEnd w:id="49"/>
+      <w:bookmarkEnd w:id="50"/>
     </w:p>
     <w:p>
       <w:pPr>
@@ -8098,29 +8257,8 @@
           <w:rFonts w:ascii="Arial" w:eastAsia="Arial" w:hAnsi="Arial" w:cs="Arial"/>
         </w:rPr>
       </w:pPr>
-      <w:bookmarkStart w:id="53" w:name="_1v1yuxt" w:colFirst="0" w:colLast="0"/>
-      <w:bookmarkEnd w:id="53"/>
-    </w:p>
-    <w:p>
-      <w:pPr>
-        <w:pBdr>
-          <w:top w:val="nil"/>
-          <w:left w:val="nil"/>
-          <w:bottom w:val="nil"/>
-          <w:right w:val="nil"/>
-          <w:between w:val="nil"/>
-        </w:pBdr>
-        <w:tabs>
-          <w:tab w:val="left" w:pos="540"/>
-          <w:tab w:val="left" w:pos="1260"/>
-        </w:tabs>
-        <w:spacing w:after="120"/>
-        <w:rPr>
-          <w:rFonts w:ascii="Arial" w:eastAsia="Arial" w:hAnsi="Arial" w:cs="Arial"/>
-        </w:rPr>
-      </w:pPr>
-      <w:bookmarkStart w:id="54" w:name="_4f1mdlm" w:colFirst="0" w:colLast="0"/>
-      <w:bookmarkEnd w:id="54"/>
+      <w:bookmarkStart w:id="51" w:name="_4f1mdlm" w:colFirst="0" w:colLast="0"/>
+      <w:bookmarkEnd w:id="51"/>
     </w:p>
     <w:p>
       <w:pPr>
@@ -8130,11 +8268,12 @@
           <w:numId w:val="1"/>
         </w:numPr>
       </w:pPr>
-      <w:bookmarkStart w:id="55" w:name="_Toc17318827"/>
+      <w:bookmarkStart w:id="52" w:name="_Toc21974983"/>
       <w:r>
+        <w:lastRenderedPageBreak/>
         <w:t>Características del producto</w:t>
       </w:r>
-      <w:bookmarkEnd w:id="55"/>
+      <w:bookmarkEnd w:id="52"/>
     </w:p>
     <w:tbl>
       <w:tblPr>
@@ -8307,7 +8446,6 @@
           </w:tcPr>
           <w:p>
             <w:r>
-              <w:lastRenderedPageBreak/>
               <w:t>Contabilizar materiales</w:t>
             </w:r>
           </w:p>
@@ -8679,6 +8817,7 @@
           </w:tcPr>
           <w:p>
             <w:r>
+              <w:lastRenderedPageBreak/>
               <w:t>Visualizar dibujo técnico por trabajo</w:t>
             </w:r>
           </w:p>
@@ -8746,7 +8885,6 @@
           </w:tcPr>
           <w:p>
             <w:r>
-              <w:lastRenderedPageBreak/>
               <w:t>Registro de documentos</w:t>
             </w:r>
           </w:p>
@@ -9052,6 +9190,7 @@
           </w:tcPr>
           <w:p>
             <w:r>
+              <w:lastRenderedPageBreak/>
               <w:t>Gestionar planificación de trabajo</w:t>
             </w:r>
           </w:p>
@@ -9132,7 +9271,6 @@
           </w:tcPr>
           <w:p>
             <w:r>
-              <w:lastRenderedPageBreak/>
               <w:t>Contabilizar herramientas utilizadas por trabajador</w:t>
             </w:r>
           </w:p>
@@ -9233,8 +9371,8 @@
           <w:rFonts w:ascii="Arial" w:eastAsia="Arial" w:hAnsi="Arial" w:cs="Arial"/>
         </w:rPr>
       </w:pPr>
-      <w:bookmarkStart w:id="56" w:name="_2u6wntf" w:colFirst="0" w:colLast="0"/>
-      <w:bookmarkEnd w:id="56"/>
+      <w:bookmarkStart w:id="53" w:name="_2u6wntf" w:colFirst="0" w:colLast="0"/>
+      <w:bookmarkEnd w:id="53"/>
     </w:p>
     <w:p>
       <w:pPr>
@@ -9865,6 +10003,7 @@
                 <w:sz w:val="22"/>
                 <w:szCs w:val="22"/>
               </w:rPr>
+              <w:lastRenderedPageBreak/>
               <w:t>Excepción</w:t>
             </w:r>
           </w:p>
@@ -10681,7 +10820,14 @@
               <w:rPr>
                 <w:rFonts w:ascii="Arial" w:eastAsia="Arial" w:hAnsi="Arial" w:cs="Arial"/>
               </w:rPr>
-              <w:t>-Se digita cada material junto con sus respectivas medidas, cantidad y características.</w:t>
+              <w:t xml:space="preserve">-Se digita cada material junto con sus respectivas medidas, cantidad y </w:t>
+            </w:r>
+            <w:r>
+              <w:rPr>
+                <w:rFonts w:ascii="Arial" w:eastAsia="Arial" w:hAnsi="Arial" w:cs="Arial"/>
+              </w:rPr>
+              <w:lastRenderedPageBreak/>
+              <w:t>características.</w:t>
             </w:r>
           </w:p>
           <w:p>
@@ -10744,6 +10890,7 @@
                 <w:sz w:val="22"/>
                 <w:szCs w:val="22"/>
               </w:rPr>
+              <w:lastRenderedPageBreak/>
               <w:t>Excepción</w:t>
             </w:r>
           </w:p>
@@ -10859,7 +11006,6 @@
                 <w:sz w:val="22"/>
                 <w:szCs w:val="22"/>
               </w:rPr>
-              <w:lastRenderedPageBreak/>
               <w:t>Postcondición</w:t>
             </w:r>
           </w:p>
@@ -11376,6 +11522,7 @@
                 <w:sz w:val="22"/>
                 <w:szCs w:val="22"/>
               </w:rPr>
+              <w:lastRenderedPageBreak/>
               <w:t>Escenario Principal</w:t>
             </w:r>
           </w:p>
@@ -11613,7 +11760,6 @@
                 <w:sz w:val="22"/>
                 <w:szCs w:val="22"/>
               </w:rPr>
-              <w:lastRenderedPageBreak/>
               <w:t>Postcondición</w:t>
             </w:r>
           </w:p>
@@ -12151,6 +12297,7 @@
                 <w:sz w:val="22"/>
                 <w:szCs w:val="22"/>
               </w:rPr>
+              <w:lastRenderedPageBreak/>
               <w:t>Escenario Principal</w:t>
             </w:r>
           </w:p>
@@ -12339,14 +12486,7 @@
               <w:rPr>
                 <w:rFonts w:ascii="Arial" w:eastAsia="Arial" w:hAnsi="Arial" w:cs="Arial"/>
               </w:rPr>
-              <w:t xml:space="preserve">-No existen órdenes de compra dentro del plazo definido por el usuario, </w:t>
-            </w:r>
-            <w:r>
-              <w:rPr>
-                <w:rFonts w:ascii="Arial" w:eastAsia="Arial" w:hAnsi="Arial" w:cs="Arial"/>
-              </w:rPr>
-              <w:lastRenderedPageBreak/>
-              <w:t>para que se pueda calcular el material a reponer.</w:t>
+              <w:t>-No existen órdenes de compra dentro del plazo definido por el usuario, para que se pueda calcular el material a reponer.</w:t>
             </w:r>
           </w:p>
         </w:tc>
@@ -12925,6 +13065,7 @@
                 <w:sz w:val="22"/>
                 <w:szCs w:val="22"/>
               </w:rPr>
+              <w:lastRenderedPageBreak/>
               <w:t>Escenario Principal</w:t>
             </w:r>
           </w:p>
@@ -13096,7 +13237,6 @@
                 <w:sz w:val="22"/>
                 <w:szCs w:val="22"/>
               </w:rPr>
-              <w:lastRenderedPageBreak/>
               <w:t>Excepción</w:t>
             </w:r>
           </w:p>
@@ -13655,6 +13795,7 @@
                 <w:sz w:val="22"/>
                 <w:szCs w:val="22"/>
               </w:rPr>
+              <w:lastRenderedPageBreak/>
               <w:t>Precondición</w:t>
             </w:r>
           </w:p>
@@ -13885,7 +14026,6 @@
               <w:rPr>
                 <w:rFonts w:ascii="Arial" w:eastAsia="Arial" w:hAnsi="Arial" w:cs="Arial"/>
               </w:rPr>
-              <w:lastRenderedPageBreak/>
               <w:t>-Filtrar por OT y/o OC asociada.</w:t>
             </w:r>
           </w:p>
@@ -14399,6 +14539,7 @@
                 <w:sz w:val="22"/>
                 <w:szCs w:val="22"/>
               </w:rPr>
+              <w:lastRenderedPageBreak/>
               <w:t>Actor</w:t>
             </w:r>
           </w:p>
@@ -14566,7 +14707,6 @@
                 <w:sz w:val="22"/>
                 <w:szCs w:val="22"/>
               </w:rPr>
-              <w:lastRenderedPageBreak/>
               <w:t>Escenario Principal</w:t>
             </w:r>
           </w:p>
@@ -14657,8 +14797,8 @@
                 <w:rFonts w:ascii="Arial" w:eastAsia="Arial" w:hAnsi="Arial" w:cs="Arial"/>
               </w:rPr>
             </w:pPr>
-            <w:bookmarkStart w:id="57" w:name="_3cqmetx" w:colFirst="0" w:colLast="0"/>
-            <w:bookmarkEnd w:id="57"/>
+            <w:bookmarkStart w:id="54" w:name="_3cqmetx" w:colFirst="0" w:colLast="0"/>
+            <w:bookmarkEnd w:id="54"/>
             <w:r>
               <w:rPr>
                 <w:rFonts w:ascii="Arial" w:eastAsia="Arial" w:hAnsi="Arial" w:cs="Arial"/>
@@ -15175,7 +15315,6 @@
                 <w:sz w:val="22"/>
                 <w:szCs w:val="22"/>
               </w:rPr>
-              <w:lastRenderedPageBreak/>
               <w:t>Actor</w:t>
             </w:r>
           </w:p>
@@ -15871,7 +16010,6 @@
                 <w:sz w:val="22"/>
                 <w:szCs w:val="22"/>
               </w:rPr>
-              <w:lastRenderedPageBreak/>
               <w:t>Caso de Uso</w:t>
             </w:r>
           </w:p>
@@ -17216,6 +17354,8 @@
           <w:rFonts w:ascii="Arial" w:eastAsia="Arial" w:hAnsi="Arial" w:cs="Arial"/>
         </w:rPr>
       </w:pPr>
+      <w:bookmarkStart w:id="55" w:name="_GoBack"/>
+      <w:bookmarkEnd w:id="55"/>
     </w:p>
     <w:p>
       <w:pPr>
@@ -19693,7 +19833,7 @@
       </w:pPr>
     </w:pPrDefault>
   </w:docDefaults>
-  <w:latentStyles w:defLockedState="0" w:defUIPriority="99" w:defSemiHidden="0" w:defUnhideWhenUsed="0" w:defQFormat="0" w:count="375">
+  <w:latentStyles w:defLockedState="0" w:defUIPriority="99" w:defSemiHidden="0" w:defUnhideWhenUsed="0" w:defQFormat="0" w:count="377">
     <w:lsdException w:name="Normal" w:uiPriority="0" w:qFormat="1"/>
     <w:lsdException w:name="heading 1" w:uiPriority="9" w:qFormat="1"/>
     <w:lsdException w:name="heading 2" w:semiHidden="1" w:uiPriority="9" w:unhideWhenUsed="1" w:qFormat="1"/>
@@ -19799,7 +19939,6 @@
     <w:lsdException w:name="HTML Sample" w:semiHidden="1" w:unhideWhenUsed="1"/>
     <w:lsdException w:name="HTML Typewriter" w:semiHidden="1" w:unhideWhenUsed="1"/>
     <w:lsdException w:name="HTML Variable" w:semiHidden="1" w:unhideWhenUsed="1"/>
-    <w:lsdException w:name="Normal Table" w:semiHidden="1" w:unhideWhenUsed="1"/>
     <w:lsdException w:name="annotation subject" w:semiHidden="1" w:unhideWhenUsed="1"/>
     <w:lsdException w:name="No List" w:semiHidden="1" w:unhideWhenUsed="1"/>
     <w:lsdException w:name="Outline List 1" w:semiHidden="1" w:unhideWhenUsed="1"/>
@@ -19845,11 +19984,9 @@
     <w:lsdException w:name="Table Subtle 1" w:semiHidden="1" w:unhideWhenUsed="1"/>
     <w:lsdException w:name="Table Subtle 2" w:semiHidden="1" w:unhideWhenUsed="1"/>
     <w:lsdException w:name="Table Web 1" w:semiHidden="1" w:unhideWhenUsed="1"/>
-    <w:lsdException w:name="Table Web 2" w:semiHidden="1" w:unhideWhenUsed="1"/>
     <w:lsdException w:name="Table Web 3" w:semiHidden="1" w:unhideWhenUsed="1"/>
     <w:lsdException w:name="Balloon Text" w:semiHidden="1" w:unhideWhenUsed="1"/>
     <w:lsdException w:name="Table Grid" w:uiPriority="39"/>
-    <w:lsdException w:name="Table Theme" w:semiHidden="1" w:unhideWhenUsed="1"/>
     <w:lsdException w:name="Placeholder Text" w:semiHidden="1"/>
     <w:lsdException w:name="No Spacing" w:uiPriority="1" w:qFormat="1"/>
     <w:lsdException w:name="Light Shading" w:uiPriority="60"/>
@@ -20069,6 +20206,8 @@
     <w:lsdException w:name="Smart Hyperlink" w:semiHidden="1" w:unhideWhenUsed="1"/>
     <w:lsdException w:name="Hashtag" w:semiHidden="1" w:unhideWhenUsed="1"/>
     <w:lsdException w:name="Unresolved Mention" w:semiHidden="1" w:unhideWhenUsed="1"/>
+    <w:lsdException w:name="Smart Link" w:semiHidden="1" w:unhideWhenUsed="1"/>
+    <w:lsdException w:name="Smart Link Error" w:semiHidden="1" w:unhideWhenUsed="1"/>
   </w:latentStyles>
   <w:style w:type="paragraph" w:default="1" w:styleId="Normal">
     <w:name w:val="Normal"/>

</xml_diff>